<commit_message>
finish integrating EQM feedback
</commit_message>
<xml_diff>
--- a/doc/manuscript/coauthor_feedback/2021_02/MEE_manuscript_eqm.docx
+++ b/doc/manuscript/coauthor_feedback/2021_02/MEE_manuscript_eqm.docx
@@ -850,6 +850,7 @@
         <w:t xml:space="preserve">), and year in generalized least squares models that account for the temporal autocorrelation inherent to each individual tree’s growth. We apply this method to tree-ring data from </w:t>
       </w:r>
       <w:commentRangeStart w:id="23"/>
+      <w:commentRangeStart w:id="24"/>
       <w:r>
         <w:t xml:space="preserve">3811 </w:t>
       </w:r>
@@ -860,6 +861,13 @@
         </w:rPr>
         <w:commentReference w:id="23"/>
       </w:r>
+      <w:commentRangeEnd w:id="24"/>
+      <w:r>
+        <w:rPr>
+          <w:rStyle w:val="CommentReference"/>
+        </w:rPr>
+        <w:commentReference w:id="24"/>
+      </w:r>
       <w:r>
         <w:t>trees representing 40 species at ten globally distributed sites. Our analysis identified similar climate drivers to those obtained via traditional methods. Growth responses were predominantly positive to precipitation and negative to temperature, with both included in 78% of top models, and with non-linear responses prevalent (</w:t>
       </w:r>
@@ -940,7 +948,7 @@
       <w:pPr>
         <w:pStyle w:val="Heading1"/>
       </w:pPr>
-      <w:bookmarkStart w:id="24" w:name="Introduction"/>
+      <w:bookmarkStart w:id="25" w:name="Introduction"/>
       <w:bookmarkEnd w:id="21"/>
       <w:r>
         <w:lastRenderedPageBreak/>
@@ -1102,33 +1110,41 @@
       <w:r>
         <w:t xml:space="preserve">) up to a point, after which it plateaus or decreases (Banbury Morgan et al., in press; M. J. P. Sullivan et al., 2020). Filling a critical gap between short-term physiological responses and the global gradients representing millennia of community assembly and species adaptation, the annual growth records of tree-rings capture tree growth responses to interannual climatic variation. Yet, because non-linearities are very problematic for reconstructing climate variables (Esper &amp; Frank, 2009), systems exhibiting these are typically avoided–e.g., by sampling climate-limited forest boundaries, and traditional analysis methods are designed around first-order linear growth-climate relationships (Fritts, 1976 </w:t>
       </w:r>
-      <w:commentRangeStart w:id="25"/>
+      <w:commentRangeStart w:id="26"/>
       <w:r>
         <w:rPr>
           <w:b/>
         </w:rPr>
         <w:t>(dendro coauthors, does this ref work?)</w:t>
       </w:r>
-      <w:commentRangeEnd w:id="25"/>
+      <w:commentRangeEnd w:id="26"/>
       <w:r>
         <w:rPr>
           <w:rStyle w:val="CommentReference"/>
         </w:rPr>
-        <w:commentReference w:id="25"/>
+        <w:commentReference w:id="26"/>
       </w:r>
       <w:r>
         <w:t xml:space="preserve">). Dendrochronological studies allowing for nonlinear or threshold responses of tree growth to climate are less common (Cavin &amp; Jump, 2017; Cook &amp; Johnson, 1989; Ljungqvist et al., 2020; Rollinson et al., 2021; Tolwinski-Ward et al., 2013; Tumajer et al., 2017; Woodhouse, 1999), and we therefore know little about the nonlinearities in growth responses to interannual variation in climate that occur for trees within forest settings. Furthermore, temperature and moisture are known to jointly shape tree growth (Beedlow et al., 2013; Foster et al., 2016) and forest productivity (e.g., Alexander et al., 2018; Banbury Morgan et al., in press), yet growth sensitivity to their additive or interactive effects, potentially operating over different time windows, is not commonly considered (but see Foster et al., 2016; Meko et al., 2011; Sánchez-Salguero et al., </w:t>
       </w:r>
-      <w:commentRangeStart w:id="26"/>
+      <w:commentRangeStart w:id="27"/>
+      <w:commentRangeStart w:id="28"/>
       <w:r>
         <w:t>2015</w:t>
       </w:r>
-      <w:commentRangeEnd w:id="26"/>
+      <w:commentRangeEnd w:id="27"/>
       <w:r>
         <w:rPr>
           <w:rStyle w:val="CommentReference"/>
         </w:rPr>
-        <w:commentReference w:id="26"/>
+        <w:commentReference w:id="27"/>
+      </w:r>
+      <w:commentRangeEnd w:id="28"/>
+      <w:r>
+        <w:rPr>
+          <w:rStyle w:val="CommentReference"/>
+        </w:rPr>
+        <w:commentReference w:id="28"/>
       </w:r>
       <w:r>
         <w:t>).</w:t>
@@ -1377,16 +1393,16 @@
       <w:r>
         <w:t xml:space="preserve">Here, we develop a new method that allows simultaneous consideration of the effects of principle climate drivers (pre-selected in an objective manner), tree size, and </w:t>
       </w:r>
-      <w:commentRangeStart w:id="27"/>
+      <w:commentRangeStart w:id="29"/>
       <w:r>
         <w:t>year</w:t>
       </w:r>
-      <w:commentRangeEnd w:id="27"/>
+      <w:commentRangeEnd w:id="29"/>
       <w:r>
         <w:rPr>
           <w:rStyle w:val="CommentReference"/>
         </w:rPr>
-        <w:commentReference w:id="27"/>
+        <w:commentReference w:id="29"/>
       </w:r>
       <w:r>
         <w:t xml:space="preserve"> on annual tree growth. This approach allows us to ask: (1) What are the most important climate drivers (and their time windows), and what is the shape of the relationship between annual growth and these drivers? (2) How do </w:t>
@@ -1451,8 +1467,8 @@
       <w:pPr>
         <w:pStyle w:val="Heading1"/>
       </w:pPr>
-      <w:bookmarkStart w:id="28" w:name="Materials"/>
-      <w:bookmarkEnd w:id="24"/>
+      <w:bookmarkStart w:id="30" w:name="Materials"/>
+      <w:bookmarkEnd w:id="25"/>
       <w:r>
         <w:t>Materials and Methods</w:t>
       </w:r>
@@ -1604,16 +1620,16 @@
       <w:r>
         <w:t>All tree cores were cross-dated and measured by the original researchers using standard dendrochronological practices (</w:t>
       </w:r>
-      <w:commentRangeStart w:id="29"/>
+      <w:commentRangeStart w:id="31"/>
       <w:r>
         <w:t>Stokes</w:t>
       </w:r>
-      <w:commentRangeEnd w:id="29"/>
+      <w:commentRangeEnd w:id="31"/>
       <w:r>
         <w:rPr>
           <w:rStyle w:val="CommentReference"/>
         </w:rPr>
-        <w:commentReference w:id="29"/>
+        <w:commentReference w:id="31"/>
       </w:r>
       <w:r>
         <w:t xml:space="preserve">, 1968). From among the full set of original </w:t>
@@ -1629,9 +1645,15 @@
       <w:r>
         <w:t xml:space="preserve"> measurements, we excluded cores for which we detected errors (e.g., labeling inconsistencies, obvious dating errors) that could not be resolved before finalizing the analysis. We also excluded records </w:t>
       </w:r>
-      <w:del w:id="30" w:author="Margolis, Ellis Q" w:date="2021-03-01T13:19:00Z">
+      <w:del w:id="32" w:author="Margolis, Ellis Q" w:date="2021-03-01T13:19:00Z">
         <w:r>
-          <w:delText xml:space="preserve">that had to be excluded </w:delText>
+          <w:rPr>
+            <w:highlight w:val="yellow"/>
+          </w:rPr>
+          <w:delText>that had to be</w:delText>
+        </w:r>
+        <w:r>
+          <w:delText xml:space="preserve"> excluded </w:delText>
         </w:r>
       </w:del>
       <w:r>
@@ -2118,7 +2140,7 @@
       <w:pPr>
         <w:pStyle w:val="Heading2"/>
       </w:pPr>
-      <w:bookmarkStart w:id="31" w:name="Analysis"/>
+      <w:bookmarkStart w:id="33" w:name="Analysis"/>
       <w:r>
         <w:t>Analysis methods</w:t>
       </w:r>
@@ -2595,7 +2617,7 @@
       <w:pPr>
         <w:pStyle w:val="Heading3"/>
       </w:pPr>
-      <w:bookmarkStart w:id="32" w:name="Combining"/>
+      <w:bookmarkStart w:id="34" w:name="Combining"/>
       <w:r>
         <w:t>Combining drivers in GLS model</w:t>
       </w:r>
@@ -3266,10 +3288,10 @@
       <w:pPr>
         <w:pStyle w:val="Heading1"/>
       </w:pPr>
-      <w:bookmarkStart w:id="33" w:name="Results"/>
-      <w:bookmarkEnd w:id="28"/>
-      <w:bookmarkEnd w:id="31"/>
-      <w:bookmarkEnd w:id="32"/>
+      <w:bookmarkStart w:id="35" w:name="Results"/>
+      <w:bookmarkEnd w:id="30"/>
+      <w:bookmarkEnd w:id="33"/>
+      <w:bookmarkEnd w:id="34"/>
       <w:r>
         <w:t>Results</w:t>
       </w:r>
@@ -4079,7 +4101,7 @@
       <w:pPr>
         <w:pStyle w:val="Heading2"/>
       </w:pPr>
-      <w:bookmarkStart w:id="34" w:name="Influence"/>
+      <w:bookmarkStart w:id="36" w:name="Influence"/>
       <w:r>
         <w:lastRenderedPageBreak/>
         <w:t>Influence of DBH</w:t>
@@ -4735,8 +4757,8 @@
       <w:pPr>
         <w:pStyle w:val="Heading2"/>
       </w:pPr>
-      <w:bookmarkStart w:id="35" w:name="Additive"/>
-      <w:bookmarkEnd w:id="34"/>
+      <w:bookmarkStart w:id="37" w:name="Additive"/>
+      <w:bookmarkEnd w:id="36"/>
       <w:r>
         <w:t>Additive and interactive effects of climate and DBH</w:t>
       </w:r>
@@ -5183,8 +5205,8 @@
       <w:pPr>
         <w:pStyle w:val="Heading2"/>
       </w:pPr>
-      <w:bookmarkStart w:id="36" w:name="Effects"/>
-      <w:bookmarkEnd w:id="35"/>
+      <w:bookmarkStart w:id="38" w:name="Effects"/>
+      <w:bookmarkEnd w:id="37"/>
       <w:r>
         <w:t>Effects of year</w:t>
       </w:r>
@@ -5431,9 +5453,9 @@
       <w:pPr>
         <w:pStyle w:val="Heading1"/>
       </w:pPr>
-      <w:bookmarkStart w:id="37" w:name="Discussion"/>
-      <w:bookmarkEnd w:id="33"/>
-      <w:bookmarkEnd w:id="36"/>
+      <w:bookmarkStart w:id="39" w:name="Discussion"/>
+      <w:bookmarkEnd w:id="35"/>
+      <w:bookmarkEnd w:id="38"/>
       <w:r>
         <w:t>Discussion</w:t>
       </w:r>
@@ -5454,7 +5476,7 @@
       <w:pPr>
         <w:pStyle w:val="Heading2"/>
       </w:pPr>
-      <w:bookmarkStart w:id="38" w:name="Climate"/>
+      <w:bookmarkStart w:id="40" w:name="Climate"/>
       <w:r>
         <w:t>Climate sensitivity</w:t>
       </w:r>
@@ -5543,898 +5565,904 @@
       <w:r>
         <w:t xml:space="preserve"> While our approach identifies similar climate sensitivities to those that would be identified using conventional methods (Figs. 2, S11-S14; Table S5), it differs in some substantive ways. First, in determining the most important climate drivers (step 1; Fig. 1), </w:t>
       </w:r>
-      <w:commentRangeStart w:id="39"/>
+      <w:commentRangeStart w:id="41"/>
       <w:r>
         <w:t>we consider the full sample of individual cores</w:t>
       </w:r>
-      <w:commentRangeEnd w:id="39"/>
+      <w:commentRangeEnd w:id="41"/>
       <w:r>
         <w:rPr>
           <w:rStyle w:val="CommentReference"/>
         </w:rPr>
-        <w:commentReference w:id="39"/>
+        <w:commentReference w:id="41"/>
       </w:r>
       <w:r>
         <w:t>, as opposed to a residual chronology in which variance has been standardized and the individual cores have been averaged. Some differences in variables identified and the slope between growth and climate are to be expected giving the methodological differences (Appendix S4); however, as a whole the identified drivers and directions of response are consistent with conventional methods (</w:t>
       </w:r>
-      <w:ins w:id="40" w:author="Margolis, Ellis Q" w:date="2021-03-01T17:16:00Z">
+      <w:ins w:id="42" w:author="Margolis, Ellis Q" w:date="2021-03-01T17:16:00Z">
         <w:r>
-          <w:t xml:space="preserve">Figs. </w:t>
+          <w:rPr>
+            <w:highlight w:val="yellow"/>
+          </w:rPr>
+          <w:t>Figs.</w:t>
         </w:r>
-      </w:ins>
-      <w:r>
-        <w:t xml:space="preserve">2, S11-S14; Table S5). </w:t>
-      </w:r>
-      <w:commentRangeStart w:id="41"/>
-      <w:r>
-        <w:t xml:space="preserve">Another way in which the current analysis differed from conventional methods is that we pooled species by site when determining the top climate drivers (step 1; Fig. 1). </w:t>
-      </w:r>
-      <w:commentRangeEnd w:id="41"/>
-      <w:r>
-        <w:rPr>
-          <w:rStyle w:val="CommentReference"/>
-        </w:rPr>
-        <w:commentReference w:id="41"/>
-      </w:r>
-      <w:r>
-        <w:t xml:space="preserve">This decision was motivated by the expectation that differences in optimal climate windows across species in one site would be minimal compared to cross-site differences (cf. Figs. 2, 3); however, analyses focused on interspecific differences could optimize species-specific climate sensitivity estimates by fitting </w:t>
-      </w:r>
-      <w:r>
-        <w:rPr>
-          <w:i/>
-        </w:rPr>
-        <w:t>climwin</w:t>
-      </w:r>
-      <w:r>
-        <w:t xml:space="preserve"> individually be species.</w:t>
-      </w:r>
-    </w:p>
-    <w:p>
-      <w:pPr>
-        <w:pStyle w:val="BodyText"/>
-      </w:pPr>
-      <w:r>
-        <w:t>Another way in which our analysis differed fundamentally from most conventional approaches was in testing for non-linear responses of growth to climate, finding that nonlinear responses were prevalent Fig. 3). This result, which is consistent with physiological expectations (REFS, Wilmking et al., 2020), indicates that the majority of tree-ring records examined here cover climate variation beyond the range over which the response is linear. The nonlinear form of most climate growth responses implies that as the climate changes, non-stationary climate responses, already common (Wilmking et al., 2020), are likely to become more prevalent.</w:t>
-      </w:r>
-    </w:p>
-    <w:p>
-      <w:pPr>
-        <w:pStyle w:val="BodyText"/>
-      </w:pPr>
-      <w:r>
-        <w:lastRenderedPageBreak/>
-        <w:t xml:space="preserve">Finally, our analysis differed from conventional approaches in the use of GLS models to simultaneously quantify the effects of climate, </w:t>
-      </w:r>
-      <m:oMath>
-        <m:r>
-          <w:rPr>
-            <w:rFonts w:ascii="Cambria Math" w:hAnsi="Cambria Math"/>
-          </w:rPr>
-          <m:t>DBH</m:t>
-        </m:r>
-      </m:oMath>
-      <w:r>
-        <w:t xml:space="preserve">, and year, while accounting for idiosyncratic growth trends of individual trees through an autocorrelation structure (step 2, Fig. 1; see also Evans et al., 2017; Rollinson et al., 2021). This approach allowed the consideration of additive and interactive effects of climate with variables that change over longer time frames–here, </w:t>
-      </w:r>
-      <m:oMath>
-        <m:r>
-          <w:rPr>
-            <w:rFonts w:ascii="Cambria Math" w:hAnsi="Cambria Math"/>
-          </w:rPr>
-          <m:t>DBH</m:t>
-        </m:r>
-      </m:oMath>
-      <w:r>
-        <w:t xml:space="preserve"> and year, although other slowly-changing drivers could also be used. We found that interactions between climate variables and </w:t>
-      </w:r>
-      <m:oMath>
-        <m:r>
-          <w:rPr>
-            <w:rFonts w:ascii="Cambria Math" w:hAnsi="Cambria Math"/>
-          </w:rPr>
-          <m:t>DBH</m:t>
-        </m:r>
-      </m:oMath>
-      <w:r>
-        <w:t xml:space="preserve"> were common (44% of cases analyzed; Figs. 5, S56, S57). The most coherent pattern observed in this analysis was a tendency for larger trees to be more sensitive to precipitation and high temperatures (Fig. 5), consistent with widespread observations that larger trees are more sensitive to drought (e.g., Bennett et al., 2015; Gillerot et al., 2020; Hacket-Pain et al., 2016; McGregor et al., 2020; Pretzsch et al., 2018). An analytical structure that can account for this and other such DBH-climate interactions (e.g., Rollinson et al., 2021; Rossi et al., 2007) will be critical to using tree-ring records to understand and forecast the effects of climate on tree growth and forest productivity. We note that a modification of our analysis method (modeling </w:t>
-      </w:r>
-      <m:oMath>
-        <m:r>
-          <w:rPr>
-            <w:rFonts w:ascii="Cambria Math" w:hAnsi="Cambria Math"/>
-          </w:rPr>
-          <m:t>year×</m:t>
-        </m:r>
-      </m:oMath>
-      <w:r>
-        <w:t xml:space="preserve"> climate interactions instead of </w:t>
-      </w:r>
-      <m:oMath>
-        <m:r>
-          <w:rPr>
-            <w:rFonts w:ascii="Cambria Math" w:hAnsi="Cambria Math"/>
-          </w:rPr>
-          <m:t>climate×</m:t>
-        </m:r>
-      </m:oMath>
-      <w:r>
-        <w:t xml:space="preserve"> climate interactions) could potentially be used to account for directional changes in climate sensitivity, which have commonly been documented (e.g., Helcoski et al., 2019; Maxwell et al., 2016; Peltier &amp; Ogle, 2020; Zuidema et al., 2020). In fact, a recent literature survey revealed that such non-stationarity in the climate sensitivity of tree growth occurs globally and in the majority of tested cases (Wilmking et al., 2020).</w:t>
-      </w:r>
-    </w:p>
-    <w:p>
-      <w:pPr>
-        <w:pStyle w:val="Heading2"/>
-      </w:pPr>
-      <w:bookmarkStart w:id="42" w:name="Variation"/>
-      <w:bookmarkEnd w:id="38"/>
-      <w:r>
-        <w:t xml:space="preserve">Variation with </w:t>
-      </w:r>
-      <m:oMath>
-        <m:r>
-          <m:rPr>
-            <m:sty m:val="bi"/>
-          </m:rPr>
-          <w:rPr>
-            <w:rFonts w:ascii="Cambria Math" w:hAnsi="Cambria Math"/>
-          </w:rPr>
-          <m:t>DBH</m:t>
-        </m:r>
-      </m:oMath>
-    </w:p>
-    <w:p>
-      <w:pPr>
-        <w:pStyle w:val="FirstParagraph"/>
-      </w:pPr>
-      <w:r>
-        <w:t xml:space="preserve">Growth rate–whether measured as </w:t>
-      </w:r>
-      <m:oMath>
-        <m:r>
-          <w:rPr>
-            <w:rFonts w:ascii="Cambria Math" w:hAnsi="Cambria Math"/>
-          </w:rPr>
-          <m:t>RW</m:t>
-        </m:r>
-      </m:oMath>
-      <w:r>
-        <w:t xml:space="preserve">, </w:t>
-      </w:r>
-      <m:oMath>
-        <m:r>
-          <w:rPr>
-            <w:rFonts w:ascii="Cambria Math" w:hAnsi="Cambria Math"/>
-          </w:rPr>
-          <m:t>BAI</m:t>
-        </m:r>
-      </m:oMath>
-      <w:r>
-        <w:t xml:space="preserve">, or </w:t>
-      </w:r>
-      <m:oMath>
-        <m:r>
-          <w:rPr>
-            <w:rFonts w:ascii="Cambria Math" w:hAnsi="Cambria Math"/>
-          </w:rPr>
-          <m:t>ΔAGB</m:t>
-        </m:r>
-      </m:oMath>
-      <w:r>
-        <w:t xml:space="preserve">– varied nonlinearly with </w:t>
-      </w:r>
-      <m:oMath>
-        <m:r>
-          <w:rPr>
-            <w:rFonts w:ascii="Cambria Math" w:hAnsi="Cambria Math"/>
-          </w:rPr>
-          <m:t>DBH</m:t>
-        </m:r>
-      </m:oMath>
-      <w:r>
-        <w:t xml:space="preserve"> for the vast majority of site-species combinations (81 - 98% depending on growth metric; Fig. 4). Variation in these patterns–particularly for </w:t>
-      </w:r>
-      <m:oMath>
-        <m:r>
-          <w:rPr>
-            <w:rFonts w:ascii="Cambria Math" w:hAnsi="Cambria Math"/>
-          </w:rPr>
-          <m:t>RW</m:t>
-        </m:r>
-      </m:oMath>
-      <w:r>
-        <w:t>, for which variation was most pronounced–was driven by two primary, interrelated factors: species ecology and stand history. Species that would have established in fairly open conditions–</w:t>
-      </w:r>
-      <w:r>
-        <w:rPr>
-          <w:i/>
-        </w:rPr>
-        <w:t>i.e.</w:t>
-      </w:r>
-      <w:r>
-        <w:t xml:space="preserve">, shade-intolerant species (Table S2) and those at sites with more open canopies (e.g., LT, SC)– exhibited rapid initial growth, measured as </w:t>
-      </w:r>
-      <m:oMath>
-        <m:r>
-          <w:rPr>
-            <w:rFonts w:ascii="Cambria Math" w:hAnsi="Cambria Math"/>
-          </w:rPr>
-          <m:t>RW</m:t>
-        </m:r>
-      </m:oMath>
-      <w:r>
-        <w:t xml:space="preserve">, followed by a roughly exponential decline. Such patterns are consistent with dendrochronology’s “textbook” patterns of studies primarily based on trees that established in high-light environments (Biondi &amp; Qeadan, 2008; Fritts, 1976). However, within the forest settings studied here, the majority of species exhibited initially low, but increasing, </w:t>
-      </w:r>
-      <m:oMath>
-        <m:r>
-          <w:rPr>
-            <w:rFonts w:ascii="Cambria Math" w:hAnsi="Cambria Math"/>
-          </w:rPr>
-          <m:t>RW</m:t>
-        </m:r>
-      </m:oMath>
-      <w:r>
-        <w:t>. This latter pattern is consistent with the observation that when contemporary growth rates are compared across individuals within a stand (</w:t>
-      </w:r>
-      <w:r>
-        <w:rPr>
-          <w:i/>
-        </w:rPr>
-        <w:t>i.e.</w:t>
-      </w:r>
-      <w:r>
-        <w:t xml:space="preserve">, a “cross-sectional” analysis), </w:t>
-      </w:r>
-      <m:oMath>
-        <m:r>
-          <w:rPr>
-            <w:rFonts w:ascii="Cambria Math" w:hAnsi="Cambria Math"/>
-          </w:rPr>
-          <m:t>RW</m:t>
-        </m:r>
-      </m:oMath>
-      <w:r>
-        <w:t xml:space="preserve"> increases continuously with </w:t>
-      </w:r>
-      <m:oMath>
-        <m:r>
-          <w:rPr>
-            <w:rFonts w:ascii="Cambria Math" w:hAnsi="Cambria Math"/>
-          </w:rPr>
-          <m:t>DBH</m:t>
-        </m:r>
-      </m:oMath>
-      <w:r>
-        <w:t xml:space="preserve"> (e.g., K. J. Anderson-Teixeira, McGarvey, et al., 2015; Helcoski et al., 2019; Muller-Landau et al., 2006), or increases and subsequently decreases (Schelhaas et al., 2018).</w:t>
-      </w:r>
-    </w:p>
-    <w:p>
-      <w:pPr>
-        <w:pStyle w:val="BodyText"/>
-      </w:pPr>
-      <w:r>
-        <w:t xml:space="preserve">We found evidence of saturation or </w:t>
-      </w:r>
-      <w:commentRangeStart w:id="43"/>
-      <w:r>
-        <w:t>decline</w:t>
-      </w:r>
-      <w:commentRangeEnd w:id="43"/>
-      <w:r>
-        <w:rPr>
-          <w:rStyle w:val="CommentReference"/>
-        </w:rPr>
-        <w:commentReference w:id="43"/>
-      </w:r>
-      <w:r>
-        <w:t xml:space="preserve"> in the majority (77%) of species-site combinations analyzed (Fig. 4), contrasting with findings of cross-sectional analyses showing that </w:t>
-      </w:r>
-      <m:oMath>
-        <m:r>
-          <w:rPr>
-            <w:rFonts w:ascii="Cambria Math" w:hAnsi="Cambria Math"/>
-          </w:rPr>
-          <m:t>ΔAGB</m:t>
-        </m:r>
-      </m:oMath>
-      <w:r>
-        <w:t xml:space="preserve"> increases continuously with </w:t>
-      </w:r>
-      <m:oMath>
-        <m:r>
-          <w:rPr>
-            <w:rFonts w:ascii="Cambria Math" w:hAnsi="Cambria Math"/>
-          </w:rPr>
-          <m:t>DBH</m:t>
-        </m:r>
-      </m:oMath>
-      <w:r>
-        <w:t xml:space="preserve"> (Meakem et al., 2018; Stephenson et al., 2014), which has also been observed in tree-rings (Foster et al., 2016). In large part, this discrepancy can be explained by differences between cross-sectional analyses and “longitudinal” patterns of individual trees </w:t>
-      </w:r>
-      <w:r>
-        <w:lastRenderedPageBreak/>
-        <w:t xml:space="preserve">through time (Forrester, 2021; Sheil et al., 2017). Declines in </w:t>
-      </w:r>
-      <m:oMath>
-        <m:r>
-          <w:rPr>
-            <w:rFonts w:ascii="Cambria Math" w:hAnsi="Cambria Math"/>
-          </w:rPr>
-          <m:t>BAI</m:t>
-        </m:r>
-      </m:oMath>
-      <w:r>
-        <w:t xml:space="preserve"> and </w:t>
-      </w:r>
-      <m:oMath>
-        <m:r>
-          <w:rPr>
-            <w:rFonts w:ascii="Cambria Math" w:hAnsi="Cambria Math"/>
-          </w:rPr>
-          <m:t>ΔAGB</m:t>
-        </m:r>
-      </m:oMath>
-      <w:r>
-        <w:t xml:space="preserve"> at larger </w:t>
-      </w:r>
-      <m:oMath>
-        <m:r>
-          <w:rPr>
-            <w:rFonts w:ascii="Cambria Math" w:hAnsi="Cambria Math"/>
-          </w:rPr>
-          <m:t>DBH</m:t>
-        </m:r>
-      </m:oMath>
-      <w:r>
-        <w:t xml:space="preserve"> are probably in part attributable to increasing allocation to reproduction (Thomas, 2011), and are also linked to slowly changing environmental conditions (e.g., successional changes in stand structure, climate change). Notably, inclusion of year in the GLS models tended to reduce the magnitude of </w:t>
-      </w:r>
-      <m:oMath>
-        <m:r>
-          <w:rPr>
-            <w:rFonts w:ascii="Cambria Math" w:hAnsi="Cambria Math"/>
-          </w:rPr>
-          <m:t>BAI</m:t>
-        </m:r>
-      </m:oMath>
-      <w:r>
-        <w:t xml:space="preserve"> and </w:t>
-      </w:r>
-      <m:oMath>
-        <m:r>
-          <w:rPr>
-            <w:rFonts w:ascii="Cambria Math" w:hAnsi="Cambria Math"/>
-          </w:rPr>
-          <m:t>ΔAGB</m:t>
-        </m:r>
-      </m:oMath>
-      <w:r>
-        <w:t xml:space="preserve"> declines at larger </w:t>
-      </w:r>
-      <m:oMath>
-        <m:r>
-          <w:rPr>
-            <w:rFonts w:ascii="Cambria Math" w:hAnsi="Cambria Math"/>
-          </w:rPr>
-          <m:t>DBH</m:t>
-        </m:r>
-      </m:oMath>
-      <w:r>
-        <w:t xml:space="preserve"> (Figs. S35-S54), suggesting that some of such declines in Figure 4 are more properly attributed to the effect of year than that of </w:t>
-      </w:r>
-      <m:oMath>
-        <m:r>
-          <w:rPr>
-            <w:rFonts w:ascii="Cambria Math" w:hAnsi="Cambria Math"/>
-          </w:rPr>
-          <m:t>DBH</m:t>
-        </m:r>
-      </m:oMath>
-      <w:r>
-        <w:t>.</w:t>
-      </w:r>
-    </w:p>
-    <w:p>
-      <w:pPr>
-        <w:pStyle w:val="Heading2"/>
-      </w:pPr>
-      <w:bookmarkStart w:id="44" w:name="Changing"/>
-      <w:bookmarkEnd w:id="42"/>
-      <w:r>
-        <w:t>Changing growth rates</w:t>
-      </w:r>
-    </w:p>
-    <w:p>
-      <w:pPr>
-        <w:pStyle w:val="FirstParagraph"/>
-      </w:pPr>
-      <w:r>
-        <w:t xml:space="preserve">Growth rates changed directionally for the majority (73-78%, depending on growth metric) of site-species combinations selected for analysis based on the sampling representation of </w:t>
-      </w:r>
-      <m:oMath>
-        <m:r>
-          <w:rPr>
-            <w:rFonts w:ascii="Cambria Math" w:hAnsi="Cambria Math"/>
-          </w:rPr>
-          <m:t>DBH</m:t>
-        </m:r>
-      </m:oMath>
-      <w:r>
-        <w:t xml:space="preserve"> by </w:t>
-      </w:r>
-      <m:oMath>
-        <m:r>
-          <w:rPr>
-            <w:rFonts w:ascii="Cambria Math" w:hAnsi="Cambria Math"/>
-          </w:rPr>
-          <m:t>year</m:t>
-        </m:r>
-      </m:oMath>
-      <w:r>
-        <w:t xml:space="preserve"> (Fig. 6). These results were similar across growth metrics (Figs. S35-S54), and consistent with an independent analysis of growth-</w:t>
-      </w:r>
-      <m:oMath>
-        <m:r>
-          <w:rPr>
-            <w:rFonts w:ascii="Cambria Math" w:hAnsi="Cambria Math"/>
-          </w:rPr>
-          <m:t>DBH</m:t>
-        </m:r>
-      </m:oMath>
-      <w:r>
-        <w:t xml:space="preserve"> trends by decade (Figs. 6, S58-S67), indicating that our approach is robust in its analytical structure. Indeed, in a comparative analysis of several methods commonly used to detect growth trends, an approach parallel to that employed here (regional curve standardization) performed better at growth trend detection (Peters et al., 2015) than two of the most commonly used methods for analyzing growth trends, conservative detrending and basal area correction (see Peters et al., 2015), both of which would fail to capture the observed trends in </w:t>
-      </w:r>
-      <m:oMath>
-        <m:r>
-          <w:rPr>
-            <w:rFonts w:ascii="Cambria Math" w:hAnsi="Cambria Math"/>
-          </w:rPr>
-          <m:t>RW</m:t>
-        </m:r>
-      </m:oMath>
-      <w:r>
-        <w:t xml:space="preserve"> and </w:t>
-      </w:r>
-      <m:oMath>
-        <m:r>
-          <w:rPr>
-            <w:rFonts w:ascii="Cambria Math" w:hAnsi="Cambria Math"/>
-          </w:rPr>
-          <m:t>BAI</m:t>
-        </m:r>
-      </m:oMath>
-      <w:r>
-        <w:t xml:space="preserve"> with </w:t>
-      </w:r>
-      <m:oMath>
-        <m:r>
-          <w:rPr>
-            <w:rFonts w:ascii="Cambria Math" w:hAnsi="Cambria Math"/>
-          </w:rPr>
-          <m:t>DBH</m:t>
-        </m:r>
-      </m:oMath>
-      <w:r>
-        <w:t xml:space="preserve"> (Fig. 4). For instance, based on our finding that </w:t>
-      </w:r>
-      <m:oMath>
-        <m:r>
-          <w:rPr>
-            <w:rFonts w:ascii="Cambria Math" w:hAnsi="Cambria Math"/>
-          </w:rPr>
-          <m:t>BAI</m:t>
-        </m:r>
-      </m:oMath>
-      <w:r>
-        <w:t xml:space="preserve"> tends to rise and fall with </w:t>
-      </w:r>
-      <m:oMath>
-        <m:r>
-          <w:rPr>
-            <w:rFonts w:ascii="Cambria Math" w:hAnsi="Cambria Math"/>
-          </w:rPr>
-          <m:t>DBH</m:t>
-        </m:r>
-      </m:oMath>
-      <w:r>
-        <w:t xml:space="preserve">, basal area correction would generally be biased towards finding positive trends for smaller trees and negative trends for larger trees. However, our results remain subject to some potential sampling and survivorship biases that can influence overall trends in positive or negative directions (Brienen et al., 2017, Fig. 6, 2012; Groenendijk et al., 2015; Nehrbass-Ahles et al., 2014). While our analysis was designed to avoid some of the most severe potential biases (Brienen et al., 2012), it is difficult, if not impossible, to control for all potential demography and survivorship biases, or to design sampling in a way that ensures unbiased representation of a species’ growth rate at all points in the history of a stand (Bowman et al., 2013; Brienen et al., 2017, 2012). The observed trends should therefore be interpreted with caution, and as representative of only the sampled trees, as opposed to all individuals of the species that existed throughout the time frame analyzed. Within this context, signals of changing growth rate over time are attributable to some combination of stand dynamics (e.g., recruitment and succession, changing stand structure) and environmental drivers (e.g., climate drivers other than those selected by </w:t>
-      </w:r>
-      <w:r>
-        <w:rPr>
-          <w:i/>
-        </w:rPr>
-        <w:t>climwin</w:t>
-      </w:r>
-      <w:r>
-        <w:t>, rising atmospheric CO</w:t>
-      </w:r>
-      <w:r>
-        <w:rPr>
-          <w:vertAlign w:val="subscript"/>
-        </w:rPr>
-        <w:t>2</w:t>
-      </w:r>
-      <w:r>
-        <w:t>, deposition of SO</w:t>
-      </w:r>
-      <w:r>
-        <w:rPr>
-          <w:vertAlign w:val="subscript"/>
-        </w:rPr>
-        <w:t>2</w:t>
-      </w:r>
-      <w:r>
-        <w:t xml:space="preserve"> and NO</w:t>
-      </w:r>
-      <w:r>
-        <w:rPr>
-          <w:vertAlign w:val="subscript"/>
-        </w:rPr>
-        <w:t>x</w:t>
-      </w:r>
-      <w:r>
-        <w:t>).</w:t>
-      </w:r>
-    </w:p>
-    <w:p>
-      <w:pPr>
-        <w:pStyle w:val="BodyText"/>
-      </w:pPr>
-      <w:r>
-        <w:t xml:space="preserve">The majority of negative growth trends observed here (Fig. 6) are probably attributable to successional stand dynamics as cohorts and stands age. For species exhibiting a pulse of recruitment in the past followed by little subsequent recruitment (e.g., </w:t>
-      </w:r>
-      <w:r>
-        <w:rPr>
-          <w:i/>
-        </w:rPr>
-        <w:t>Acer rubrum</w:t>
-      </w:r>
-      <w:r>
-        <w:t xml:space="preserve"> and </w:t>
-      </w:r>
-      <w:r>
-        <w:rPr>
-          <w:i/>
-        </w:rPr>
-        <w:t>Betula alleghaniensis</w:t>
-      </w:r>
-      <w:r>
-        <w:t xml:space="preserve"> at HF; Figs. S1-S10), persistent differences in growth rates among individuals could produce a trend of declining growth, as faster-growing individuals reach various size thresholds earlier (Brienen et al., 2017). Such a trend is not indicative of a directional response to changing environmental conditions that would be generalizable across stands (e.g., rising atmospheric CO</w:t>
-      </w:r>
-      <w:r>
-        <w:rPr>
-          <w:vertAlign w:val="subscript"/>
-        </w:rPr>
-        <w:t>2</w:t>
-      </w:r>
-      <w:r>
-        <w:t xml:space="preserve">), but it does indicate declining growth of the species within the stand. This can occur, for example, when a species undergoes a dramatic decline in recruitment within a stand </w:t>
-      </w:r>
-      <w:r>
-        <w:lastRenderedPageBreak/>
-        <w:t xml:space="preserve">(e.g., </w:t>
-      </w:r>
-      <w:r>
-        <w:rPr>
-          <w:i/>
-        </w:rPr>
-        <w:t>Quercus</w:t>
-      </w:r>
-      <w:r>
-        <w:t xml:space="preserve"> spp. at SCBI; </w:t>
-      </w:r>
-      <w:r>
-        <w:rPr>
-          <w:i/>
-        </w:rPr>
-        <w:t>Abies alba</w:t>
-      </w:r>
-      <w:r>
-        <w:t xml:space="preserve"> at ZOF), such that fast-growing individuals disappear from progressively larger </w:t>
-      </w:r>
-      <m:oMath>
-        <m:r>
-          <w:rPr>
-            <w:rFonts w:ascii="Cambria Math" w:hAnsi="Cambria Math"/>
-          </w:rPr>
-          <m:t>DBH</m:t>
-        </m:r>
-      </m:oMath>
-      <w:r>
-        <w:t xml:space="preserve"> classes as time proceeds. In secondary stands, particularly those where many of the sampled species recruited in pulses that were followed by low recruitment (e.g., SCBI, HF; Appendix S1, Figs. S1-S10), growth declines are consistent with the tendency for faster tree growth during early succession (</w:t>
-      </w:r>
-      <w:r>
-        <w:rPr>
-          <w:b/>
-        </w:rPr>
-        <w:t>REFS</w:t>
-      </w:r>
-      <w:r>
-        <w:t xml:space="preserve">), and with increasing competition and declining woody productivity as young stands mature (e.g., Goulden et al., 2011; Pregitzer &amp; Euskirchen, 2004). Even within older forests, light-demanding species that establish in gaps (e.g., </w:t>
-      </w:r>
-      <w:r>
-        <w:rPr>
-          <w:i/>
-        </w:rPr>
-        <w:t>Jacaranda copaia</w:t>
-      </w:r>
-      <w:r>
-        <w:t xml:space="preserve"> at BCNM, </w:t>
-      </w:r>
-      <w:r>
-        <w:rPr>
-          <w:i/>
-        </w:rPr>
-        <w:t>Populus tremuloides</w:t>
-      </w:r>
-      <w:r>
-        <w:t xml:space="preserve"> at CB; Table S2) would tend to experience an increasingly competitive environment through time. For more shade-tolerant species in stands with no known major disturbance within the past </w:t>
-      </w:r>
-      <w:ins w:id="45" w:author="Margolis, Ellis Q" w:date="2021-03-01T18:48:00Z">
-        <w:r>
-          <w:rPr>
-            <w:highlight w:val="yellow"/>
-          </w:rPr>
-          <w:t>150 years</w:t>
-        </w:r>
-      </w:ins>
-      <w:del w:id="46" w:author="Margolis, Ellis Q" w:date="2021-03-01T18:48:00Z">
-        <w:r>
-          <w:rPr>
-            <w:highlight w:val="yellow"/>
-          </w:rPr>
-          <w:delText>1.5 centuries</w:delText>
-        </w:r>
-      </w:del>
-      <w:r>
-        <w:t xml:space="preserve"> (ZOF, CB), mixed growth trends probably reflect some combination of successional changes and shifting competitive advantages, perhaps in part driven by changing environmental conditions (Vrška et al., 2009).</w:t>
-      </w:r>
-    </w:p>
-    <w:p>
-      <w:pPr>
-        <w:pStyle w:val="BodyText"/>
-      </w:pPr>
-      <w:r>
-        <w:t xml:space="preserve">In a few instances, directional changes in growth are likely attributable to abiotic drivers. In the Czech Republic (ZOF), acid deposition dramatically reduced growth in the late 20th century, with peak influence between the 1970s and the early 1990s (Elling et al., 2009; Šamonil &amp; Vrška, 2008), as captured in our records (Fig. S63), and this influenced linear growth trends of different species in differently within the GLS model. In cases such as this, a non-linear response function to </w:t>
-      </w:r>
-      <m:oMath>
-        <m:r>
-          <w:rPr>
-            <w:rFonts w:ascii="Cambria Math" w:hAnsi="Cambria Math"/>
-          </w:rPr>
-          <m:t>year</m:t>
-        </m:r>
-      </m:oMath>
-      <w:r>
-        <w:t xml:space="preserve">, or incorporation of data on pollution, would be needed to accurately capture changing growth trends, but that is beyond the scope of the current analysis. In New Mexico (LT), where growth rates of </w:t>
-      </w:r>
-      <w:r>
-        <w:rPr>
-          <w:i/>
-          <w:highlight w:val="yellow"/>
-        </w:rPr>
-        <w:t xml:space="preserve">Pinus </w:t>
-      </w:r>
-      <w:del w:id="47" w:author="Margolis, Ellis Q" w:date="2021-03-01T18:50:00Z">
-        <w:r>
-          <w:rPr>
-            <w:i/>
-            <w:highlight w:val="yellow"/>
-          </w:rPr>
-          <w:delText>P</w:delText>
-        </w:r>
-      </w:del>
-      <w:ins w:id="48" w:author="Margolis, Ellis Q" w:date="2021-03-01T18:50:00Z">
-        <w:r>
-          <w:rPr>
-            <w:i/>
-            <w:highlight w:val="yellow"/>
-          </w:rPr>
-          <w:t>p</w:t>
-        </w:r>
-      </w:ins>
-      <w:r>
-        <w:rPr>
-          <w:i/>
-          <w:highlight w:val="yellow"/>
-        </w:rPr>
-        <w:t>onderosa</w:t>
-      </w:r>
-      <w:r>
-        <w:t xml:space="preserve"> declined, we suspect that the dominant climate drivers identified here might not fully capture a strong regional </w:t>
-      </w:r>
-      <w:commentRangeStart w:id="49"/>
-      <w:commentRangeStart w:id="50"/>
-      <w:r>
-        <w:t>drying</w:t>
-      </w:r>
-      <w:commentRangeEnd w:id="49"/>
-      <w:r>
-        <w:rPr>
-          <w:rStyle w:val="CommentReference"/>
-        </w:rPr>
-        <w:commentReference w:id="49"/>
-      </w:r>
-      <w:commentRangeEnd w:id="50"/>
-      <w:r>
-        <w:rPr>
-          <w:rStyle w:val="CommentReference"/>
-        </w:rPr>
-        <w:commentReference w:id="50"/>
-      </w:r>
-      <w:r>
-        <w:t xml:space="preserve"> trend (</w:t>
-      </w:r>
-      <w:proofErr w:type="spellStart"/>
-      <w:r>
-        <w:t>Touchan</w:t>
-      </w:r>
-      <w:proofErr w:type="spellEnd"/>
-      <w:r>
-        <w:t xml:space="preserve"> et al., 2011; Williams et al., 2013), although sampling biases remain possible. At Scotty Creek, where rapid warming and melting permafrost are altering hydraulic conditions, resulting in high mortality, growth declines, and low recruitment of </w:t>
-      </w:r>
-      <w:r>
-        <w:rPr>
-          <w:i/>
-        </w:rPr>
-        <w:t>Picea mariana</w:t>
-      </w:r>
-      <w:r>
-        <w:t xml:space="preserve"> (Dearborn et al., 2020; Sniderhan &amp; Baltzer, 2016), we attribute pronounced negative growth trends to a combination of successional declines and climatic stress.</w:t>
-      </w:r>
-    </w:p>
-    <w:p>
-      <w:pPr>
-        <w:pStyle w:val="BodyText"/>
-      </w:pPr>
-      <w:r>
-        <w:t>There is a notable lack of evidence that growth rates of any species benefited substantially from increasing CO</w:t>
-      </w:r>
-      <w:r>
-        <w:rPr>
-          <w:vertAlign w:val="subscript"/>
-        </w:rPr>
-        <w:t>2</w:t>
-      </w:r>
-      <w:r>
-        <w:t>, corroborating previous analyses from HKK Brienen et al. (2017) With a few potential exceptions (</w:t>
-      </w:r>
-      <w:r>
-        <w:rPr>
-          <w:i/>
-        </w:rPr>
-        <w:t>Fagus sylvatica</w:t>
-      </w:r>
-      <w:r>
-        <w:t xml:space="preserve"> at ZOF, </w:t>
-      </w:r>
-      <w:r>
-        <w:rPr>
-          <w:i/>
-        </w:rPr>
-        <w:t>Picea pungens</w:t>
-      </w:r>
-      <w:r>
-        <w:t xml:space="preserve"> and </w:t>
-      </w:r>
-      <w:r>
-        <w:rPr>
-          <w:i/>
-        </w:rPr>
-        <w:t>Pinus flexilis</w:t>
-      </w:r>
-      <w:r>
-        <w:t xml:space="preserve"> at CB; Fig. 6), any growth benefit from elevated CO</w:t>
-      </w:r>
-      <w:r>
-        <w:rPr>
-          <w:vertAlign w:val="subscript"/>
-        </w:rPr>
-        <w:t>2</w:t>
-      </w:r>
-      <w:r>
-        <w:t xml:space="preserve"> was outweighed by some combination of demographic or successional changes and chronic environmental shifts. This aligns with the preponderance of studies using tree-rings to infer growth responses to rising CO</w:t>
-      </w:r>
-      <w:r>
-        <w:rPr>
-          <w:vertAlign w:val="subscript"/>
-        </w:rPr>
-        <w:t>2</w:t>
-      </w:r>
-      <w:r>
-        <w:t xml:space="preserve"> (e.g., Girardin et al., 2016; Groenendijk et al., 2015; Hararuk et al., 2019; Walker et al., 2020), albeit contrasting with some (e.g., Hember et al., 2019; Voelker et al., 2006). A growth benefit of CO</w:t>
-      </w:r>
-      <w:r>
-        <w:rPr>
-          <w:vertAlign w:val="subscript"/>
-        </w:rPr>
-        <w:t>2</w:t>
-      </w:r>
-      <w:r>
-        <w:t xml:space="preserve"> is potentially expected based on physiological mechanisms and has been observed in young forests in experimental settings (Walker et al., 2020). However, significant woody growth stimulation by elevated CO</w:t>
-      </w:r>
-      <w:r>
-        <w:rPr>
-          <w:vertAlign w:val="subscript"/>
-        </w:rPr>
-        <w:t>2</w:t>
-      </w:r>
-      <w:r>
-        <w:t xml:space="preserve"> has not been observed in experimentally manipulated mature forests (Walker et al., 2020), and increasing CO</w:t>
-      </w:r>
-      <w:r>
-        <w:rPr>
-          <w:vertAlign w:val="subscript"/>
-        </w:rPr>
-        <w:t>2</w:t>
-      </w:r>
-      <w:r>
-        <w:t xml:space="preserve"> does not appear to be a dominant growth driver for the trees in natural forest settings analyzed here.</w:t>
-      </w:r>
-    </w:p>
-    <w:p>
-      <w:pPr>
-        <w:pStyle w:val="Heading2"/>
-      </w:pPr>
-      <w:bookmarkStart w:id="51" w:name="Conclusions"/>
-      <w:bookmarkEnd w:id="44"/>
-      <w:r>
-        <w:lastRenderedPageBreak/>
-        <w:t>Conclusions</w:t>
-      </w:r>
-    </w:p>
-    <w:p>
-      <w:pPr>
-        <w:pStyle w:val="FirstParagraph"/>
-      </w:pPr>
-      <w:r>
-        <w:t xml:space="preserve">Altogether, our analysis method reveals a much richer picture of the factors influencing tree growth than has previously been possible. Specifically, it allows us to show that growth is generally simultaneously influenced by temperature and precipitation over different time windows, that nonlinear climate responses and interactive effects of climate with </w:t>
-      </w:r>
-      <m:oMath>
-        <m:r>
-          <w:rPr>
-            <w:rFonts w:ascii="Cambria Math" w:hAnsi="Cambria Math"/>
-          </w:rPr>
-          <m:t>DBH</m:t>
-        </m:r>
-      </m:oMath>
-      <w:r>
-        <w:t xml:space="preserve"> are common (Figs. 3 and 5, respectively), that growth–measured by any metric–almost universally varies with </w:t>
-      </w:r>
-      <m:oMath>
-        <m:r>
-          <w:rPr>
-            <w:rFonts w:ascii="Cambria Math" w:hAnsi="Cambria Math"/>
-          </w:rPr>
-          <m:t>DBH</m:t>
-        </m:r>
-      </m:oMath>
-      <w:r>
-        <w:t xml:space="preserve"> (Fig. 4), and that current or recently living trees commonly show growth declines in response to some combination of stand dynamics and environmental change (Fig. 6). While traditional dendrochronology methods, particularly those focused on climate reconstruction, generally sample and analyze data in order to minimize many of these effects, they are critical for understanding forest productivity in an era of global change. As global change pressures intensify and the need to understand changing forest dynamics becomes increasingly urgent (REFS, McDowell et al., 2020), we expect that this approach will prove valuable to understanding drivers of tree growth and forest change.</w:t>
-      </w:r>
-    </w:p>
-    <w:p>
-      <w:pPr>
-        <w:pStyle w:val="Heading1"/>
-      </w:pPr>
-      <w:bookmarkStart w:id="52" w:name="Acknowledgements"/>
-      <w:bookmarkEnd w:id="37"/>
-      <w:bookmarkEnd w:id="51"/>
-      <w:r>
-        <w:t>Acknowledgements</w:t>
-      </w:r>
-    </w:p>
-    <w:p>
-      <w:pPr>
-        <w:pStyle w:val="FirstParagraph"/>
-      </w:pPr>
-      <w:r>
-        <w:t>Thanks to Helene Muller-Landau and Pete Kerby-Miller for bark thickness data. Helpful feedback was provided by Helene Muller-Landau, Albert Kim… This analysis was funded by a Smithsonian Scholarly Studies grant to KAT, SM, HCM, and CP. The participation of PS, JK, and IV from the Czech Republic was supported by the Czech Science Foundation, project No. 19-09427S. PRISM climate data were purchased under an NSF grant to KAT (#DEB-1353301).</w:t>
-      </w:r>
-      <w:ins w:id="53" w:author="Margolis, Ellis Q" w:date="2021-03-01T19:06:00Z">
         <w:r>
           <w:t xml:space="preserve"> </w:t>
         </w:r>
       </w:ins>
-      <w:ins w:id="54" w:author="Margolis, Ellis Q" w:date="2021-03-01T19:08:00Z">
+      <w:r>
+        <w:t xml:space="preserve">2, S11-S14; Table S5). </w:t>
+      </w:r>
+      <w:commentRangeStart w:id="43"/>
+      <w:r>
+        <w:t xml:space="preserve">Another way in which the current analysis differed from conventional methods is that we pooled species by site when determining the top climate drivers (step 1; Fig. 1). </w:t>
+      </w:r>
+      <w:commentRangeEnd w:id="43"/>
+      <w:r>
+        <w:rPr>
+          <w:rStyle w:val="CommentReference"/>
+        </w:rPr>
+        <w:commentReference w:id="43"/>
+      </w:r>
+      <w:r>
+        <w:t xml:space="preserve">This decision was motivated by the expectation that differences in optimal climate windows across species in one site would be minimal compared to cross-site differences (cf. Figs. 2, 3); however, analyses focused on interspecific differences could optimize species-specific climate sensitivity estimates by fitting </w:t>
+      </w:r>
+      <w:r>
+        <w:rPr>
+          <w:i/>
+        </w:rPr>
+        <w:t>climwin</w:t>
+      </w:r>
+      <w:r>
+        <w:t xml:space="preserve"> individually be species.</w:t>
+      </w:r>
+    </w:p>
+    <w:p>
+      <w:pPr>
+        <w:pStyle w:val="BodyText"/>
+      </w:pPr>
+      <w:r>
+        <w:t>Another way in which our analysis differed fundamentally from most conventional approaches was in testing for non-linear responses of growth to climate, finding that nonlinear responses were prevalent Fig. 3). This result, which is consistent with physiological expectations (REFS, Wilmking et al., 2020), indicates that the majority of tree-ring records examined here cover climate variation beyond the range over which the response is linear. The nonlinear form of most climate growth responses implies that as the climate changes, non-stationary climate responses, already common (Wilmking et al., 2020), are likely to become more prevalent.</w:t>
+      </w:r>
+    </w:p>
+    <w:p>
+      <w:pPr>
+        <w:pStyle w:val="BodyText"/>
+      </w:pPr>
+      <w:r>
+        <w:lastRenderedPageBreak/>
+        <w:t xml:space="preserve">Finally, our analysis differed from conventional approaches in the use of GLS models to simultaneously quantify the effects of climate, </w:t>
+      </w:r>
+      <m:oMath>
+        <m:r>
+          <w:rPr>
+            <w:rFonts w:ascii="Cambria Math" w:hAnsi="Cambria Math"/>
+          </w:rPr>
+          <m:t>DBH</m:t>
+        </m:r>
+      </m:oMath>
+      <w:r>
+        <w:t xml:space="preserve">, and year, while accounting for idiosyncratic growth trends of individual trees through an autocorrelation structure (step 2, Fig. 1; see also Evans et al., 2017; Rollinson et al., 2021). This approach allowed the consideration of additive and interactive effects of climate with variables that change over longer time frames–here, </w:t>
+      </w:r>
+      <m:oMath>
+        <m:r>
+          <w:rPr>
+            <w:rFonts w:ascii="Cambria Math" w:hAnsi="Cambria Math"/>
+          </w:rPr>
+          <m:t>DBH</m:t>
+        </m:r>
+      </m:oMath>
+      <w:r>
+        <w:t xml:space="preserve"> and year, although other slowly-changing drivers could also be used. We found that interactions between climate variables and </w:t>
+      </w:r>
+      <m:oMath>
+        <m:r>
+          <w:rPr>
+            <w:rFonts w:ascii="Cambria Math" w:hAnsi="Cambria Math"/>
+          </w:rPr>
+          <m:t>DBH</m:t>
+        </m:r>
+      </m:oMath>
+      <w:r>
+        <w:t xml:space="preserve"> were common (44% of cases analyzed; Figs. 5, S56, S57). The most coherent pattern observed in this analysis was a tendency for larger trees to be more sensitive to precipitation and high temperatures (Fig. 5), consistent with widespread observations that larger trees are more sensitive to drought (e.g., Bennett et al., 2015; Gillerot et al., 2020; Hacket-Pain et al., 2016; McGregor et al., 2020; Pretzsch et al., 2018). An analytical structure that can account for this and other such DBH-climate interactions (e.g., Rollinson et al., 2021; Rossi et al., 2007) will be critical to using tree-ring records to understand and forecast the effects of climate on tree growth and forest productivity. We note that a modification of our analysis method (modeling </w:t>
+      </w:r>
+      <m:oMath>
+        <m:r>
+          <w:rPr>
+            <w:rFonts w:ascii="Cambria Math" w:hAnsi="Cambria Math"/>
+          </w:rPr>
+          <m:t>year×</m:t>
+        </m:r>
+      </m:oMath>
+      <w:r>
+        <w:t xml:space="preserve"> climate interactions instead of </w:t>
+      </w:r>
+      <m:oMath>
+        <m:r>
+          <w:rPr>
+            <w:rFonts w:ascii="Cambria Math" w:hAnsi="Cambria Math"/>
+          </w:rPr>
+          <m:t>climate×</m:t>
+        </m:r>
+      </m:oMath>
+      <w:r>
+        <w:t xml:space="preserve"> climate interactions) could potentially be used to account for directional changes in climate sensitivity, which have commonly been documented (e.g., Helcoski et al., 2019; Maxwell et al., 2016; Peltier &amp; Ogle, 2020; Zuidema et al., 2020). In fact, a recent literature survey revealed that such non-stationarity in the climate sensitivity of tree growth occurs globally and in the majority of tested cases (Wilmking et al., 2020).</w:t>
+      </w:r>
+    </w:p>
+    <w:p>
+      <w:pPr>
+        <w:pStyle w:val="Heading2"/>
+      </w:pPr>
+      <w:bookmarkStart w:id="44" w:name="Variation"/>
+      <w:bookmarkEnd w:id="40"/>
+      <w:r>
+        <w:t xml:space="preserve">Variation with </w:t>
+      </w:r>
+      <m:oMath>
+        <m:r>
+          <m:rPr>
+            <m:sty m:val="bi"/>
+          </m:rPr>
+          <w:rPr>
+            <w:rFonts w:ascii="Cambria Math" w:hAnsi="Cambria Math"/>
+          </w:rPr>
+          <m:t>DBH</m:t>
+        </m:r>
+      </m:oMath>
+    </w:p>
+    <w:p>
+      <w:pPr>
+        <w:pStyle w:val="FirstParagraph"/>
+      </w:pPr>
+      <w:r>
+        <w:t xml:space="preserve">Growth rate–whether measured as </w:t>
+      </w:r>
+      <m:oMath>
+        <m:r>
+          <w:rPr>
+            <w:rFonts w:ascii="Cambria Math" w:hAnsi="Cambria Math"/>
+          </w:rPr>
+          <m:t>RW</m:t>
+        </m:r>
+      </m:oMath>
+      <w:r>
+        <w:t xml:space="preserve">, </w:t>
+      </w:r>
+      <m:oMath>
+        <m:r>
+          <w:rPr>
+            <w:rFonts w:ascii="Cambria Math" w:hAnsi="Cambria Math"/>
+          </w:rPr>
+          <m:t>BAI</m:t>
+        </m:r>
+      </m:oMath>
+      <w:r>
+        <w:t xml:space="preserve">, or </w:t>
+      </w:r>
+      <m:oMath>
+        <m:r>
+          <w:rPr>
+            <w:rFonts w:ascii="Cambria Math" w:hAnsi="Cambria Math"/>
+          </w:rPr>
+          <m:t>ΔAGB</m:t>
+        </m:r>
+      </m:oMath>
+      <w:r>
+        <w:t xml:space="preserve">– varied nonlinearly with </w:t>
+      </w:r>
+      <m:oMath>
+        <m:r>
+          <w:rPr>
+            <w:rFonts w:ascii="Cambria Math" w:hAnsi="Cambria Math"/>
+          </w:rPr>
+          <m:t>DBH</m:t>
+        </m:r>
+      </m:oMath>
+      <w:r>
+        <w:t xml:space="preserve"> for the vast majority of site-species combinations (81 - 98% depending on growth metric; Fig. 4). Variation in these patterns–particularly for </w:t>
+      </w:r>
+      <m:oMath>
+        <m:r>
+          <w:rPr>
+            <w:rFonts w:ascii="Cambria Math" w:hAnsi="Cambria Math"/>
+          </w:rPr>
+          <m:t>RW</m:t>
+        </m:r>
+      </m:oMath>
+      <w:r>
+        <w:t>, for which variation was most pronounced–was driven by two primary, interrelated factors: species ecology and stand history. Species that would have established in fairly open conditions–</w:t>
+      </w:r>
+      <w:r>
+        <w:rPr>
+          <w:i/>
+        </w:rPr>
+        <w:t>i.e.</w:t>
+      </w:r>
+      <w:r>
+        <w:t xml:space="preserve">, shade-intolerant species (Table S2) and those at sites with more open canopies (e.g., LT, SC)– exhibited rapid initial growth, measured as </w:t>
+      </w:r>
+      <m:oMath>
+        <m:r>
+          <w:rPr>
+            <w:rFonts w:ascii="Cambria Math" w:hAnsi="Cambria Math"/>
+          </w:rPr>
+          <m:t>RW</m:t>
+        </m:r>
+      </m:oMath>
+      <w:r>
+        <w:t xml:space="preserve">, followed by a roughly exponential decline. Such patterns are consistent with dendrochronology’s “textbook” patterns of studies primarily based on trees that established in high-light environments (Biondi &amp; Qeadan, 2008; Fritts, 1976). However, within the forest settings studied here, the majority of species exhibited initially low, but increasing, </w:t>
+      </w:r>
+      <m:oMath>
+        <m:r>
+          <w:rPr>
+            <w:rFonts w:ascii="Cambria Math" w:hAnsi="Cambria Math"/>
+          </w:rPr>
+          <m:t>RW</m:t>
+        </m:r>
+      </m:oMath>
+      <w:r>
+        <w:t>. This latter pattern is consistent with the observation that when contemporary growth rates are compared across individuals within a stand (</w:t>
+      </w:r>
+      <w:r>
+        <w:rPr>
+          <w:i/>
+        </w:rPr>
+        <w:t>i.e.</w:t>
+      </w:r>
+      <w:r>
+        <w:t xml:space="preserve">, a “cross-sectional” analysis), </w:t>
+      </w:r>
+      <m:oMath>
+        <m:r>
+          <w:rPr>
+            <w:rFonts w:ascii="Cambria Math" w:hAnsi="Cambria Math"/>
+          </w:rPr>
+          <m:t>RW</m:t>
+        </m:r>
+      </m:oMath>
+      <w:r>
+        <w:t xml:space="preserve"> increases continuously with </w:t>
+      </w:r>
+      <m:oMath>
+        <m:r>
+          <w:rPr>
+            <w:rFonts w:ascii="Cambria Math" w:hAnsi="Cambria Math"/>
+          </w:rPr>
+          <m:t>DBH</m:t>
+        </m:r>
+      </m:oMath>
+      <w:r>
+        <w:t xml:space="preserve"> (e.g., K. J. Anderson-Teixeira, McGarvey, et al., 2015; Helcoski et al., 2019; Muller-Landau et al., 2006), or increases and subsequently decreases (Schelhaas et al., 2018).</w:t>
+      </w:r>
+    </w:p>
+    <w:p>
+      <w:pPr>
+        <w:pStyle w:val="BodyText"/>
+      </w:pPr>
+      <w:r>
+        <w:t xml:space="preserve">We found evidence of saturation or </w:t>
+      </w:r>
+      <w:commentRangeStart w:id="45"/>
+      <w:r>
+        <w:t>decline</w:t>
+      </w:r>
+      <w:commentRangeEnd w:id="45"/>
+      <w:r>
+        <w:rPr>
+          <w:rStyle w:val="CommentReference"/>
+        </w:rPr>
+        <w:commentReference w:id="45"/>
+      </w:r>
+      <w:r>
+        <w:t xml:space="preserve"> in the majority (77%) of species-site combinations analyzed (Fig. 4), contrasting with findings of cross-sectional analyses showing that </w:t>
+      </w:r>
+      <m:oMath>
+        <m:r>
+          <w:rPr>
+            <w:rFonts w:ascii="Cambria Math" w:hAnsi="Cambria Math"/>
+          </w:rPr>
+          <m:t>ΔAGB</m:t>
+        </m:r>
+      </m:oMath>
+      <w:r>
+        <w:t xml:space="preserve"> increases continuously with </w:t>
+      </w:r>
+      <m:oMath>
+        <m:r>
+          <w:rPr>
+            <w:rFonts w:ascii="Cambria Math" w:hAnsi="Cambria Math"/>
+          </w:rPr>
+          <m:t>DBH</m:t>
+        </m:r>
+      </m:oMath>
+      <w:r>
+        <w:t xml:space="preserve"> (Meakem et al., 2018; Stephenson et al., 2014), which has also been observed in tree-rings (Foster et al., 2016). In large part, this discrepancy can be explained by differences between cross-sectional analyses and “longitudinal” patterns of individual trees </w:t>
+      </w:r>
+      <w:r>
+        <w:lastRenderedPageBreak/>
+        <w:t xml:space="preserve">through time (Forrester, 2021; Sheil et al., 2017). Declines in </w:t>
+      </w:r>
+      <m:oMath>
+        <m:r>
+          <w:rPr>
+            <w:rFonts w:ascii="Cambria Math" w:hAnsi="Cambria Math"/>
+          </w:rPr>
+          <m:t>BAI</m:t>
+        </m:r>
+      </m:oMath>
+      <w:r>
+        <w:t xml:space="preserve"> and </w:t>
+      </w:r>
+      <m:oMath>
+        <m:r>
+          <w:rPr>
+            <w:rFonts w:ascii="Cambria Math" w:hAnsi="Cambria Math"/>
+          </w:rPr>
+          <m:t>ΔAGB</m:t>
+        </m:r>
+      </m:oMath>
+      <w:r>
+        <w:t xml:space="preserve"> at larger </w:t>
+      </w:r>
+      <m:oMath>
+        <m:r>
+          <w:rPr>
+            <w:rFonts w:ascii="Cambria Math" w:hAnsi="Cambria Math"/>
+          </w:rPr>
+          <m:t>DBH</m:t>
+        </m:r>
+      </m:oMath>
+      <w:r>
+        <w:t xml:space="preserve"> are probably in part attributable to increasing allocation to reproduction (Thomas, 2011), and are also linked to slowly changing environmental conditions (e.g., successional changes in stand structure, climate change). Notably, inclusion of year in the GLS models tended to reduce the magnitude of </w:t>
+      </w:r>
+      <m:oMath>
+        <m:r>
+          <w:rPr>
+            <w:rFonts w:ascii="Cambria Math" w:hAnsi="Cambria Math"/>
+          </w:rPr>
+          <m:t>BAI</m:t>
+        </m:r>
+      </m:oMath>
+      <w:r>
+        <w:t xml:space="preserve"> and </w:t>
+      </w:r>
+      <m:oMath>
+        <m:r>
+          <w:rPr>
+            <w:rFonts w:ascii="Cambria Math" w:hAnsi="Cambria Math"/>
+          </w:rPr>
+          <m:t>ΔAGB</m:t>
+        </m:r>
+      </m:oMath>
+      <w:r>
+        <w:t xml:space="preserve"> declines at larger </w:t>
+      </w:r>
+      <m:oMath>
+        <m:r>
+          <w:rPr>
+            <w:rFonts w:ascii="Cambria Math" w:hAnsi="Cambria Math"/>
+          </w:rPr>
+          <m:t>DBH</m:t>
+        </m:r>
+      </m:oMath>
+      <w:r>
+        <w:t xml:space="preserve"> (Figs. S35-S54), suggesting that some of such declines in Figure 4 are more properly attributed to the effect of year than that of </w:t>
+      </w:r>
+      <m:oMath>
+        <m:r>
+          <w:rPr>
+            <w:rFonts w:ascii="Cambria Math" w:hAnsi="Cambria Math"/>
+          </w:rPr>
+          <m:t>DBH</m:t>
+        </m:r>
+      </m:oMath>
+      <w:r>
+        <w:t>.</w:t>
+      </w:r>
+    </w:p>
+    <w:p>
+      <w:pPr>
+        <w:pStyle w:val="Heading2"/>
+      </w:pPr>
+      <w:bookmarkStart w:id="46" w:name="Changing"/>
+      <w:bookmarkEnd w:id="44"/>
+      <w:r>
+        <w:t>Changing growth rates</w:t>
+      </w:r>
+    </w:p>
+    <w:p>
+      <w:pPr>
+        <w:pStyle w:val="FirstParagraph"/>
+      </w:pPr>
+      <w:r>
+        <w:t xml:space="preserve">Growth rates changed directionally for the majority (73-78%, depending on growth metric) of site-species combinations selected for analysis based on the sampling representation of </w:t>
+      </w:r>
+      <m:oMath>
+        <m:r>
+          <w:rPr>
+            <w:rFonts w:ascii="Cambria Math" w:hAnsi="Cambria Math"/>
+          </w:rPr>
+          <m:t>DBH</m:t>
+        </m:r>
+      </m:oMath>
+      <w:r>
+        <w:t xml:space="preserve"> by </w:t>
+      </w:r>
+      <m:oMath>
+        <m:r>
+          <w:rPr>
+            <w:rFonts w:ascii="Cambria Math" w:hAnsi="Cambria Math"/>
+          </w:rPr>
+          <m:t>year</m:t>
+        </m:r>
+      </m:oMath>
+      <w:r>
+        <w:t xml:space="preserve"> (Fig. 6). These results were similar across growth metrics (Figs. S35-S54), and consistent with an independent analysis of growth-</w:t>
+      </w:r>
+      <m:oMath>
+        <m:r>
+          <w:rPr>
+            <w:rFonts w:ascii="Cambria Math" w:hAnsi="Cambria Math"/>
+          </w:rPr>
+          <m:t>DBH</m:t>
+        </m:r>
+      </m:oMath>
+      <w:r>
+        <w:t xml:space="preserve"> trends by decade (Figs. 6, S58-S67), indicating that our approach is robust in its analytical structure. Indeed, in a comparative analysis of several methods commonly used to detect growth trends, an approach parallel to that employed here (regional curve standardization) performed better at growth trend detection (Peters et al., 2015) than two of the most commonly used methods for analyzing growth trends, conservative detrending and basal area correction (see Peters et al., 2015), both of which would fail to capture the observed trends in </w:t>
+      </w:r>
+      <m:oMath>
+        <m:r>
+          <w:rPr>
+            <w:rFonts w:ascii="Cambria Math" w:hAnsi="Cambria Math"/>
+          </w:rPr>
+          <m:t>RW</m:t>
+        </m:r>
+      </m:oMath>
+      <w:r>
+        <w:t xml:space="preserve"> and </w:t>
+      </w:r>
+      <m:oMath>
+        <m:r>
+          <w:rPr>
+            <w:rFonts w:ascii="Cambria Math" w:hAnsi="Cambria Math"/>
+          </w:rPr>
+          <m:t>BAI</m:t>
+        </m:r>
+      </m:oMath>
+      <w:r>
+        <w:t xml:space="preserve"> with </w:t>
+      </w:r>
+      <m:oMath>
+        <m:r>
+          <w:rPr>
+            <w:rFonts w:ascii="Cambria Math" w:hAnsi="Cambria Math"/>
+          </w:rPr>
+          <m:t>DBH</m:t>
+        </m:r>
+      </m:oMath>
+      <w:r>
+        <w:t xml:space="preserve"> (Fig. 4). For instance, based on our finding that </w:t>
+      </w:r>
+      <m:oMath>
+        <m:r>
+          <w:rPr>
+            <w:rFonts w:ascii="Cambria Math" w:hAnsi="Cambria Math"/>
+          </w:rPr>
+          <m:t>BAI</m:t>
+        </m:r>
+      </m:oMath>
+      <w:r>
+        <w:t xml:space="preserve"> tends to rise and fall with </w:t>
+      </w:r>
+      <m:oMath>
+        <m:r>
+          <w:rPr>
+            <w:rFonts w:ascii="Cambria Math" w:hAnsi="Cambria Math"/>
+          </w:rPr>
+          <m:t>DBH</m:t>
+        </m:r>
+      </m:oMath>
+      <w:r>
+        <w:t xml:space="preserve">, basal area correction would generally be biased towards finding positive trends for smaller trees and negative trends for larger trees. However, our results remain subject to some potential sampling and survivorship biases that can influence overall trends in positive or negative directions (Brienen et al., 2017, Fig. 6, 2012; Groenendijk et al., 2015; Nehrbass-Ahles et al., 2014). While our analysis was designed to avoid some of the most severe potential biases (Brienen et al., 2012), it is difficult, if not impossible, to control for all potential demography and survivorship biases, or to design sampling in a way that ensures unbiased representation of a species’ growth rate at all points in the history of a stand (Bowman et al., 2013; Brienen et al., 2017, 2012). The observed trends should therefore be interpreted with caution, and as representative of only the sampled trees, as opposed to all individuals of the species that existed throughout the time frame analyzed. Within this context, signals of changing growth rate over time are attributable to some combination of stand dynamics (e.g., recruitment and succession, changing stand structure) and environmental drivers (e.g., climate drivers other than those selected by </w:t>
+      </w:r>
+      <w:r>
+        <w:rPr>
+          <w:i/>
+        </w:rPr>
+        <w:t>climwin</w:t>
+      </w:r>
+      <w:r>
+        <w:t>, rising atmospheric CO</w:t>
+      </w:r>
+      <w:r>
+        <w:rPr>
+          <w:vertAlign w:val="subscript"/>
+        </w:rPr>
+        <w:t>2</w:t>
+      </w:r>
+      <w:r>
+        <w:t>, deposition of SO</w:t>
+      </w:r>
+      <w:r>
+        <w:rPr>
+          <w:vertAlign w:val="subscript"/>
+        </w:rPr>
+        <w:t>2</w:t>
+      </w:r>
+      <w:r>
+        <w:t xml:space="preserve"> and NO</w:t>
+      </w:r>
+      <w:r>
+        <w:rPr>
+          <w:vertAlign w:val="subscript"/>
+        </w:rPr>
+        <w:t>x</w:t>
+      </w:r>
+      <w:r>
+        <w:t>).</w:t>
+      </w:r>
+    </w:p>
+    <w:p>
+      <w:pPr>
+        <w:pStyle w:val="BodyText"/>
+      </w:pPr>
+      <w:r>
+        <w:t xml:space="preserve">The majority of negative growth trends observed here (Fig. 6) are probably attributable to successional stand dynamics as cohorts and stands age. For species exhibiting a pulse of recruitment in the past followed by little subsequent recruitment (e.g., </w:t>
+      </w:r>
+      <w:r>
+        <w:rPr>
+          <w:i/>
+        </w:rPr>
+        <w:t>Acer rubrum</w:t>
+      </w:r>
+      <w:r>
+        <w:t xml:space="preserve"> and </w:t>
+      </w:r>
+      <w:r>
+        <w:rPr>
+          <w:i/>
+        </w:rPr>
+        <w:t>Betula alleghaniensis</w:t>
+      </w:r>
+      <w:r>
+        <w:t xml:space="preserve"> at HF; Figs. S1-S10), persistent differences in growth rates among individuals could produce a trend of declining growth, as faster-growing individuals reach various size thresholds earlier (Brienen et al., 2017). Such a trend is not indicative of a directional response to changing environmental conditions that would be generalizable across stands (e.g., rising atmospheric CO</w:t>
+      </w:r>
+      <w:r>
+        <w:rPr>
+          <w:vertAlign w:val="subscript"/>
+        </w:rPr>
+        <w:t>2</w:t>
+      </w:r>
+      <w:r>
+        <w:t xml:space="preserve">), but it does indicate declining growth of the species within the stand. This can occur, for example, when a species undergoes a dramatic decline in recruitment within a stand </w:t>
+      </w:r>
+      <w:r>
+        <w:lastRenderedPageBreak/>
+        <w:t xml:space="preserve">(e.g., </w:t>
+      </w:r>
+      <w:r>
+        <w:rPr>
+          <w:i/>
+        </w:rPr>
+        <w:t>Quercus</w:t>
+      </w:r>
+      <w:r>
+        <w:t xml:space="preserve"> spp. at SCBI; </w:t>
+      </w:r>
+      <w:r>
+        <w:rPr>
+          <w:i/>
+        </w:rPr>
+        <w:t>Abies alba</w:t>
+      </w:r>
+      <w:r>
+        <w:t xml:space="preserve"> at ZOF), such that fast-growing individuals disappear from progressively larger </w:t>
+      </w:r>
+      <m:oMath>
+        <m:r>
+          <w:rPr>
+            <w:rFonts w:ascii="Cambria Math" w:hAnsi="Cambria Math"/>
+          </w:rPr>
+          <m:t>DBH</m:t>
+        </m:r>
+      </m:oMath>
+      <w:r>
+        <w:t xml:space="preserve"> classes as time proceeds. In secondary stands, particularly those where many of the sampled species recruited in pulses that were followed by low recruitment (e.g., SCBI, HF; Appendix S1, Figs. S1-S10), growth declines are consistent with the tendency for faster tree growth during early succession (</w:t>
+      </w:r>
+      <w:r>
+        <w:rPr>
+          <w:b/>
+        </w:rPr>
+        <w:t>REFS</w:t>
+      </w:r>
+      <w:r>
+        <w:t xml:space="preserve">), and with increasing competition and declining woody productivity as young stands mature (e.g., Goulden et al., 2011; Pregitzer &amp; Euskirchen, 2004). Even within older forests, light-demanding species that establish in gaps (e.g., </w:t>
+      </w:r>
+      <w:r>
+        <w:rPr>
+          <w:i/>
+        </w:rPr>
+        <w:t>Jacaranda copaia</w:t>
+      </w:r>
+      <w:r>
+        <w:t xml:space="preserve"> at BCNM, </w:t>
+      </w:r>
+      <w:r>
+        <w:rPr>
+          <w:i/>
+        </w:rPr>
+        <w:t>Populus tremuloides</w:t>
+      </w:r>
+      <w:r>
+        <w:t xml:space="preserve"> at CB; Table S2) would tend to experience an increasingly competitive environment through time. For more shade-tolerant species in stands with no known major disturbance within the past </w:t>
+      </w:r>
+      <w:ins w:id="47" w:author="Margolis, Ellis Q" w:date="2021-03-01T18:48:00Z">
+        <w:r>
+          <w:rPr>
+            <w:highlight w:val="yellow"/>
+          </w:rPr>
+          <w:t>150 years</w:t>
+        </w:r>
+      </w:ins>
+      <w:del w:id="48" w:author="Margolis, Ellis Q" w:date="2021-03-01T18:48:00Z">
+        <w:r>
+          <w:rPr>
+            <w:highlight w:val="yellow"/>
+          </w:rPr>
+          <w:delText>1.5 centuries</w:delText>
+        </w:r>
+      </w:del>
+      <w:r>
+        <w:t xml:space="preserve"> (ZOF, CB), mixed growth trends probably reflect some combination of successional changes and shifting competitive advantages, perhaps in part driven by changing environmental conditions (Vrška et al., 2009).</w:t>
+      </w:r>
+    </w:p>
+    <w:p>
+      <w:pPr>
+        <w:pStyle w:val="BodyText"/>
+      </w:pPr>
+      <w:r>
+        <w:t xml:space="preserve">In a few instances, directional changes in growth are likely attributable to abiotic drivers. In the Czech Republic (ZOF), acid deposition dramatically reduced growth in the late 20th century, with peak influence between the 1970s and the early 1990s (Elling et al., 2009; Šamonil &amp; Vrška, 2008), as captured in our records (Fig. S63), and this influenced linear growth trends of different species in differently within the GLS model. In cases such as this, a non-linear response function to </w:t>
+      </w:r>
+      <m:oMath>
+        <m:r>
+          <w:rPr>
+            <w:rFonts w:ascii="Cambria Math" w:hAnsi="Cambria Math"/>
+          </w:rPr>
+          <m:t>year</m:t>
+        </m:r>
+      </m:oMath>
+      <w:r>
+        <w:t xml:space="preserve">, or incorporation of data on pollution, would be needed to accurately capture changing growth trends, but that is beyond the scope of the current analysis. In New Mexico (LT), where growth rates of </w:t>
+      </w:r>
+      <w:r>
+        <w:rPr>
+          <w:i/>
+          <w:highlight w:val="yellow"/>
+        </w:rPr>
+        <w:t xml:space="preserve">Pinus </w:t>
+      </w:r>
+      <w:del w:id="49" w:author="Margolis, Ellis Q" w:date="2021-03-01T18:50:00Z">
+        <w:r>
+          <w:rPr>
+            <w:i/>
+            <w:highlight w:val="yellow"/>
+          </w:rPr>
+          <w:delText>P</w:delText>
+        </w:r>
+      </w:del>
+      <w:ins w:id="50" w:author="Margolis, Ellis Q" w:date="2021-03-01T18:50:00Z">
+        <w:r>
+          <w:rPr>
+            <w:i/>
+            <w:highlight w:val="yellow"/>
+          </w:rPr>
+          <w:t>p</w:t>
+        </w:r>
+      </w:ins>
+      <w:r>
+        <w:rPr>
+          <w:i/>
+          <w:highlight w:val="yellow"/>
+        </w:rPr>
+        <w:t>onderosa</w:t>
+      </w:r>
+      <w:r>
+        <w:t xml:space="preserve"> declined, we suspect that the dominant climate drivers identified here might not fully capture a strong regional </w:t>
+      </w:r>
+      <w:commentRangeStart w:id="51"/>
+      <w:commentRangeStart w:id="52"/>
+      <w:r>
+        <w:t>drying</w:t>
+      </w:r>
+      <w:commentRangeEnd w:id="51"/>
+      <w:r>
+        <w:rPr>
+          <w:rStyle w:val="CommentReference"/>
+        </w:rPr>
+        <w:commentReference w:id="51"/>
+      </w:r>
+      <w:commentRangeEnd w:id="52"/>
+      <w:r>
+        <w:rPr>
+          <w:rStyle w:val="CommentReference"/>
+        </w:rPr>
+        <w:commentReference w:id="52"/>
+      </w:r>
+      <w:r>
+        <w:t xml:space="preserve"> trend (</w:t>
+      </w:r>
+      <w:proofErr w:type="spellStart"/>
+      <w:r>
+        <w:t>Touchan</w:t>
+      </w:r>
+      <w:proofErr w:type="spellEnd"/>
+      <w:r>
+        <w:t xml:space="preserve"> et al., 2011; Williams et al., 2013), although sampling biases remain possible. At Scotty Creek, where rapid warming and melting permafrost are altering hydraulic conditions, resulting in high mortality, growth declines, and low recruitment of </w:t>
+      </w:r>
+      <w:r>
+        <w:rPr>
+          <w:i/>
+        </w:rPr>
+        <w:t>Picea mariana</w:t>
+      </w:r>
+      <w:r>
+        <w:t xml:space="preserve"> (Dearborn et al., 2020; Sniderhan &amp; Baltzer, 2016), we attribute pronounced negative growth trends to a combination of successional declines and climatic stress.</w:t>
+      </w:r>
+    </w:p>
+    <w:p>
+      <w:pPr>
+        <w:pStyle w:val="BodyText"/>
+      </w:pPr>
+      <w:r>
+        <w:t>There is a notable lack of evidence that growth rates of any species benefited substantially from increasing CO</w:t>
+      </w:r>
+      <w:r>
+        <w:rPr>
+          <w:vertAlign w:val="subscript"/>
+        </w:rPr>
+        <w:t>2</w:t>
+      </w:r>
+      <w:r>
+        <w:t>, corroborating previous analyses from HKK Brienen et al. (2017) With a few potential exceptions (</w:t>
+      </w:r>
+      <w:r>
+        <w:rPr>
+          <w:i/>
+        </w:rPr>
+        <w:t>Fagus sylvatica</w:t>
+      </w:r>
+      <w:r>
+        <w:t xml:space="preserve"> at ZOF, </w:t>
+      </w:r>
+      <w:r>
+        <w:rPr>
+          <w:i/>
+        </w:rPr>
+        <w:t>Picea pungens</w:t>
+      </w:r>
+      <w:r>
+        <w:t xml:space="preserve"> and </w:t>
+      </w:r>
+      <w:r>
+        <w:rPr>
+          <w:i/>
+        </w:rPr>
+        <w:t>Pinus flexilis</w:t>
+      </w:r>
+      <w:r>
+        <w:t xml:space="preserve"> at CB; Fig. 6), any growth benefit from elevated CO</w:t>
+      </w:r>
+      <w:r>
+        <w:rPr>
+          <w:vertAlign w:val="subscript"/>
+        </w:rPr>
+        <w:t>2</w:t>
+      </w:r>
+      <w:r>
+        <w:t xml:space="preserve"> was outweighed by some combination of demographic or successional changes and chronic environmental shifts. This aligns with the preponderance of studies using tree-rings to infer growth responses to rising CO</w:t>
+      </w:r>
+      <w:r>
+        <w:rPr>
+          <w:vertAlign w:val="subscript"/>
+        </w:rPr>
+        <w:t>2</w:t>
+      </w:r>
+      <w:r>
+        <w:t xml:space="preserve"> (e.g., Girardin et al., 2016; Groenendijk et al., 2015; Hararuk et al., 2019; Walker et al., 2020), albeit contrasting with some (e.g., Hember et al., 2019; Voelker et al., 2006). A growth benefit of CO</w:t>
+      </w:r>
+      <w:r>
+        <w:rPr>
+          <w:vertAlign w:val="subscript"/>
+        </w:rPr>
+        <w:t>2</w:t>
+      </w:r>
+      <w:r>
+        <w:t xml:space="preserve"> is potentially expected based on physiological mechanisms and has been observed in young forests in experimental settings (Walker et al., 2020). However, significant woody growth stimulation by elevated CO</w:t>
+      </w:r>
+      <w:r>
+        <w:rPr>
+          <w:vertAlign w:val="subscript"/>
+        </w:rPr>
+        <w:t>2</w:t>
+      </w:r>
+      <w:r>
+        <w:t xml:space="preserve"> has not been observed in experimentally manipulated mature forests (Walker et al., 2020), and increasing CO</w:t>
+      </w:r>
+      <w:r>
+        <w:rPr>
+          <w:vertAlign w:val="subscript"/>
+        </w:rPr>
+        <w:t>2</w:t>
+      </w:r>
+      <w:r>
+        <w:t xml:space="preserve"> does not appear to be a dominant growth driver for the trees in natural forest settings analyzed here.</w:t>
+      </w:r>
+    </w:p>
+    <w:p>
+      <w:pPr>
+        <w:pStyle w:val="Heading2"/>
+      </w:pPr>
+      <w:bookmarkStart w:id="53" w:name="Conclusions"/>
+      <w:bookmarkEnd w:id="46"/>
+      <w:r>
+        <w:lastRenderedPageBreak/>
+        <w:t>Conclusions</w:t>
+      </w:r>
+    </w:p>
+    <w:p>
+      <w:pPr>
+        <w:pStyle w:val="FirstParagraph"/>
+      </w:pPr>
+      <w:r>
+        <w:t xml:space="preserve">Altogether, our analysis method reveals a much richer picture of the factors influencing tree growth than has previously been possible. Specifically, it allows us to show that growth is generally simultaneously influenced by temperature and precipitation over different time windows, that nonlinear climate responses and interactive effects of climate with </w:t>
+      </w:r>
+      <m:oMath>
+        <m:r>
+          <w:rPr>
+            <w:rFonts w:ascii="Cambria Math" w:hAnsi="Cambria Math"/>
+          </w:rPr>
+          <m:t>DBH</m:t>
+        </m:r>
+      </m:oMath>
+      <w:r>
+        <w:t xml:space="preserve"> are common (Figs. 3 and 5, respectively), that growth–measured by any metric–almost universally varies with </w:t>
+      </w:r>
+      <m:oMath>
+        <m:r>
+          <w:rPr>
+            <w:rFonts w:ascii="Cambria Math" w:hAnsi="Cambria Math"/>
+          </w:rPr>
+          <m:t>DBH</m:t>
+        </m:r>
+      </m:oMath>
+      <w:r>
+        <w:t xml:space="preserve"> (Fig. 4), and that current or recently living trees commonly show growth declines in response to some combination of stand dynamics and environmental change (Fig. 6). While traditional dendrochronology methods, particularly those focused on climate reconstruction, generally sample and analyze data in order to minimize many of these effects, they are critical for understanding forest productivity in an era of global change. As global change pressures intensify and the need to understand changing forest dynamics becomes increasingly urgent (REFS, McDowell et al., 2020), we expect that this approach will prove valuable to understanding drivers of tree growth and forest change.</w:t>
+      </w:r>
+    </w:p>
+    <w:p>
+      <w:pPr>
+        <w:pStyle w:val="Heading1"/>
+      </w:pPr>
+      <w:bookmarkStart w:id="54" w:name="Acknowledgements"/>
+      <w:bookmarkEnd w:id="39"/>
+      <w:bookmarkEnd w:id="53"/>
+      <w:r>
+        <w:t>Acknowledgements</w:t>
+      </w:r>
+    </w:p>
+    <w:p>
+      <w:pPr>
+        <w:pStyle w:val="FirstParagraph"/>
+      </w:pPr>
+      <w:r>
+        <w:t>Thanks to Helene Muller-Landau and Pete Kerby-Miller for bark thickness data. Helpful feedback was provided by Helene Muller-Landau, Albert Kim… This analysis was funded by a Smithsonian Scholarly Studies grant to KAT, SM, HCM, and CP. The participation of PS, JK, and IV from the Czech Republic was supported by the Czech Science Foundation, project No. 19-09427S. PRISM climate data were purchased under an NSF grant to KAT (#DEB-1353301).</w:t>
+      </w:r>
+      <w:ins w:id="55" w:author="Margolis, Ellis Q" w:date="2021-03-01T19:06:00Z">
+        <w:r>
+          <w:t xml:space="preserve"> </w:t>
+        </w:r>
+      </w:ins>
+      <w:ins w:id="56" w:author="Margolis, Ellis Q" w:date="2021-03-01T19:08:00Z">
         <w:r>
           <w:rPr>
             <w:highlight w:val="yellow"/>
@@ -6447,8 +6475,8 @@
       <w:pPr>
         <w:pStyle w:val="Heading1"/>
       </w:pPr>
-      <w:bookmarkStart w:id="55" w:name="Authors"/>
-      <w:bookmarkEnd w:id="52"/>
+      <w:bookmarkStart w:id="57" w:name="Authors"/>
+      <w:bookmarkEnd w:id="54"/>
       <w:r>
         <w:t>Authors’ contributions</w:t>
       </w:r>
@@ -6465,8 +6493,8 @@
       <w:pPr>
         <w:pStyle w:val="Heading1"/>
       </w:pPr>
-      <w:bookmarkStart w:id="56" w:name="Data"/>
-      <w:bookmarkEnd w:id="55"/>
+      <w:bookmarkStart w:id="58" w:name="Data"/>
+      <w:bookmarkEnd w:id="57"/>
       <w:r>
         <w:t>Data availability</w:t>
       </w:r>
@@ -6483,8 +6511,8 @@
       <w:pPr>
         <w:pStyle w:val="Heading1"/>
       </w:pPr>
-      <w:bookmarkStart w:id="57" w:name="Supplementary"/>
-      <w:bookmarkEnd w:id="56"/>
+      <w:bookmarkStart w:id="59" w:name="Supplementary"/>
+      <w:bookmarkEnd w:id="58"/>
       <w:r>
         <w:lastRenderedPageBreak/>
         <w:t>Supplementary files</w:t>
@@ -6712,8 +6740,8 @@
       <w:pPr>
         <w:pStyle w:val="Heading1"/>
       </w:pPr>
-      <w:bookmarkStart w:id="58" w:name="References"/>
-      <w:bookmarkEnd w:id="57"/>
+      <w:bookmarkStart w:id="60" w:name="References"/>
+      <w:bookmarkEnd w:id="59"/>
       <w:r>
         <w:t>References</w:t>
       </w:r>
@@ -6722,8 +6750,8 @@
       <w:pPr>
         <w:pStyle w:val="Bibliography"/>
       </w:pPr>
-      <w:bookmarkStart w:id="59" w:name="ref-alexander_potential_2019"/>
-      <w:bookmarkStart w:id="60" w:name="refs"/>
+      <w:bookmarkStart w:id="61" w:name="ref-alexander_potential_2019"/>
+      <w:bookmarkStart w:id="62" w:name="refs"/>
       <w:r>
         <w:t xml:space="preserve">Alexander, M. R., Pearl, J. K., Bishop, D. A., Cook, E. R., Anchukaitis, K. J., &amp; Pederson, N. (2019). The potential to strengthen temperature reconstructions in ecoregions with limited tree line using a multispecies approach. </w:t>
       </w:r>
@@ -6758,8 +6786,8 @@
       <w:pPr>
         <w:pStyle w:val="Bibliography"/>
       </w:pPr>
-      <w:bookmarkStart w:id="61" w:name="ref-alexander_relative_2018"/>
-      <w:bookmarkEnd w:id="59"/>
+      <w:bookmarkStart w:id="63" w:name="ref-alexander_relative_2018"/>
+      <w:bookmarkEnd w:id="61"/>
       <w:r>
         <w:t xml:space="preserve">Alexander, M. R., Rollinson, C. R., Babst, F., Trouet, V., &amp; Moore, D. J. P. (2018). Relative influences of multiple sources of uncertainty on cumulative and incremental tree-ring-derived aboveground biomass estimates. </w:t>
       </w:r>
@@ -6794,8 +6822,8 @@
       <w:pPr>
         <w:pStyle w:val="Bibliography"/>
       </w:pPr>
-      <w:bookmarkStart w:id="62" w:name="ref-alfaro-sanchez_growth_2017"/>
-      <w:bookmarkEnd w:id="61"/>
+      <w:bookmarkStart w:id="64" w:name="ref-alfaro-sanchez_growth_2017"/>
+      <w:bookmarkEnd w:id="63"/>
       <w:r>
         <w:lastRenderedPageBreak/>
         <w:t xml:space="preserve">Alfaro-Sánchez, R., Muller-Landau, H. C., Wright, S. J., &amp; Camarero, J. J. (2017). Growth and reproduction respond differently to climate in three Neotropical tree species. </w:t>
@@ -6822,8 +6850,8 @@
       <w:pPr>
         <w:pStyle w:val="Bibliography"/>
       </w:pPr>
-      <w:bookmarkStart w:id="63" w:name="ref-amoroso_dendroecology_2017"/>
-      <w:bookmarkEnd w:id="62"/>
+      <w:bookmarkStart w:id="65" w:name="ref-amoroso_dendroecology_2017"/>
+      <w:bookmarkEnd w:id="64"/>
       <w:r>
         <w:t xml:space="preserve">Amoroso, M. M., Daniels, L., Baker, P. J., &amp; Camarero, J. J. (Eds.). (2017). </w:t>
       </w:r>
@@ -6849,8 +6877,8 @@
       <w:pPr>
         <w:pStyle w:val="Bibliography"/>
       </w:pPr>
-      <w:bookmarkStart w:id="64" w:name="X7472afe191c4e6f910d2bf0bfbf82e114a2f267"/>
-      <w:bookmarkEnd w:id="63"/>
+      <w:bookmarkStart w:id="66" w:name="X7472afe191c4e6f910d2bf0bfbf82e114a2f267"/>
+      <w:bookmarkEnd w:id="65"/>
       <w:r>
         <w:t xml:space="preserve">Anderson-Teixeira, K., Gonzalez, B., ForestGEO, McGregor, I., Gonzalez-Akre, E., RHelcoski, Herrmann, V., Kim, A. Y., Terrell, A., &amp; Camerondow35. (2020). </w:t>
       </w:r>
@@ -6876,8 +6904,8 @@
       <w:pPr>
         <w:pStyle w:val="Bibliography"/>
       </w:pPr>
-      <w:bookmarkStart w:id="65" w:name="X004b0b0adcb3b0fd197baeba21c22fc647d3498"/>
-      <w:bookmarkEnd w:id="64"/>
+      <w:bookmarkStart w:id="67" w:name="X004b0b0adcb3b0fd197baeba21c22fc647d3498"/>
+      <w:bookmarkEnd w:id="66"/>
       <w:r>
         <w:t xml:space="preserve">Anderson-Teixeira, K. J., Davies, S. J., Bennett, A. C., Gonzalez-Akre, E. B., Muller-Landau, H. C., Joseph Wright, S., Abu Salim, K., Almeyda Zambrano, A. M., Alonso, A., Baltzer, J. L., Basset, Y., Bourg, N. A., Broadbent, E. N., Brockelman, W. Y., Bunyavejchewin, S., Burslem, D. F. R. P., Butt, N., Cao, M., Cardenas, D., … Zimmerman, J. (2015). CTFS-ForestGEO : A worldwide network monitoring forests in an era of global change. </w:t>
       </w:r>
@@ -6912,8 +6940,8 @@
       <w:pPr>
         <w:pStyle w:val="Bibliography"/>
       </w:pPr>
-      <w:bookmarkStart w:id="66" w:name="ref-anderson-teixeira_size-related_2015"/>
-      <w:bookmarkEnd w:id="65"/>
+      <w:bookmarkStart w:id="68" w:name="ref-anderson-teixeira_size-related_2015"/>
+      <w:bookmarkEnd w:id="67"/>
       <w:r>
         <w:t xml:space="preserve">Anderson-Teixeira, K. J., McGarvey, J. C., Muller-Landau, H. C., Park, J. Y., Gonzalez-Akre, E. B., Herrmann, V., Bennett, A. C., So, C. V., Bourg, N. A., Thompson, J. R., McMahon, S. M., &amp; McShea, W. J. (2015). Size-related scaling of tree form and function in a mixed-age forest. </w:t>
       </w:r>
@@ -6948,8 +6976,8 @@
       <w:pPr>
         <w:pStyle w:val="Bibliography"/>
       </w:pPr>
-      <w:bookmarkStart w:id="67" w:name="ref-babst_when_2018"/>
-      <w:bookmarkEnd w:id="66"/>
+      <w:bookmarkStart w:id="69" w:name="ref-babst_when_2018"/>
+      <w:bookmarkEnd w:id="68"/>
       <w:r>
         <w:t xml:space="preserve">Babst, F., Bodesheim, P., Charney, N., Friend, A. D., Girardin, M. P., Klesse, S., Moore, D. J. P., Seftigen, K., Björklund, J., Bouriaud, O., Dawson, A., DeRose, R. J., Dietze, M. C., Eckes, A. H., Enquist, B., Frank, D. C., Mahecha, M. D., Poulter, B., Record, S., … Evans, M. E. K. (2018). When tree rings go global: Challenges and opportunities for retro- and prospective insight. </w:t>
       </w:r>
@@ -6984,8 +7012,8 @@
       <w:pPr>
         <w:pStyle w:val="Bibliography"/>
       </w:pPr>
-      <w:bookmarkStart w:id="68" w:name="ref-babst_twentieth_2019"/>
-      <w:bookmarkEnd w:id="67"/>
+      <w:bookmarkStart w:id="70" w:name="ref-babst_twentieth_2019"/>
+      <w:bookmarkEnd w:id="69"/>
       <w:r>
         <w:t xml:space="preserve">Babst, F., Bouriaud, O., Poulter, B., Trouet, V., Girardin, M. P., &amp; Frank, D. C. (2019). Twentieth century redistribution in climatic drivers of global tree growth. </w:t>
       </w:r>
@@ -7020,8 +7048,8 @@
       <w:pPr>
         <w:pStyle w:val="Bibliography"/>
       </w:pPr>
-      <w:bookmarkStart w:id="69" w:name="ref-banbury_morgan_global_nodate"/>
-      <w:bookmarkEnd w:id="68"/>
+      <w:bookmarkStart w:id="71" w:name="ref-banbury_morgan_global_nodate"/>
+      <w:bookmarkEnd w:id="70"/>
       <w:r>
         <w:t xml:space="preserve">Banbury Morgan, B., Herrmann, V., Kunert, N., Bond-Lamberty, B., Muller-Landau, H. C., &amp; Anderson-Teixeira, K. J. (in press). Global patterns of forest autotrophic carbon fluxes. </w:t>
       </w:r>
@@ -7039,8 +7067,8 @@
       <w:pPr>
         <w:pStyle w:val="Bibliography"/>
       </w:pPr>
-      <w:bookmarkStart w:id="70" w:name="ref-beedlow_importance_2013"/>
-      <w:bookmarkEnd w:id="69"/>
+      <w:bookmarkStart w:id="72" w:name="ref-beedlow_importance_2013"/>
+      <w:bookmarkEnd w:id="71"/>
       <w:r>
         <w:t xml:space="preserve">Beedlow, P. A., Lee, E. H., Tingey, D. T., Waschmann, R. S., &amp; Burdick, C. A. (2013). The importance of seasonal temperature and moisture patterns on growth of Douglas-fir in western Oregon, USA. </w:t>
       </w:r>
@@ -7075,8 +7103,8 @@
       <w:pPr>
         <w:pStyle w:val="Bibliography"/>
       </w:pPr>
-      <w:bookmarkStart w:id="71" w:name="ref-bennett_larger_2015"/>
-      <w:bookmarkEnd w:id="70"/>
+      <w:bookmarkStart w:id="73" w:name="ref-bennett_larger_2015"/>
+      <w:bookmarkEnd w:id="72"/>
       <w:r>
         <w:t xml:space="preserve">Bennett, A. C., McDowell, N. G., Allen, C. D., &amp; Anderson-Teixeira, K. J. (2015). Larger trees suffer most during drought in forests worldwide. </w:t>
       </w:r>
@@ -7111,8 +7139,8 @@
       <w:pPr>
         <w:pStyle w:val="Bibliography"/>
       </w:pPr>
-      <w:bookmarkStart w:id="72" w:name="ref-biondi_theory-driven_2008"/>
-      <w:bookmarkEnd w:id="71"/>
+      <w:bookmarkStart w:id="74" w:name="ref-biondi_theory-driven_2008"/>
+      <w:bookmarkEnd w:id="73"/>
       <w:r>
         <w:lastRenderedPageBreak/>
         <w:t xml:space="preserve">Biondi, F., &amp; Qeadan, F. (2008). A Theory-Driven Approach to Tree-Ring Standardization: Defining the Biological Trend from Expected Basal Area Increment. </w:t>
@@ -7148,8 +7176,8 @@
       <w:pPr>
         <w:pStyle w:val="Bibliography"/>
       </w:pPr>
-      <w:bookmarkStart w:id="73" w:name="ref-birch_birch_2020"/>
-      <w:bookmarkEnd w:id="72"/>
+      <w:bookmarkStart w:id="75" w:name="ref-birch_birch_2020"/>
+      <w:bookmarkEnd w:id="74"/>
       <w:r>
         <w:t xml:space="preserve">Birch, J. D., DeRose, R. J., &amp; Lutz, J. A. (2020a). Birch - Cedar Breaks National Monument - ABBI - ITRDB UT545. </w:t>
       </w:r>
@@ -7175,8 +7203,8 @@
       <w:pPr>
         <w:pStyle w:val="Bibliography"/>
       </w:pPr>
-      <w:bookmarkStart w:id="74" w:name="ref-birch_birch_2020-2"/>
-      <w:bookmarkEnd w:id="73"/>
+      <w:bookmarkStart w:id="76" w:name="ref-birch_birch_2020-2"/>
+      <w:bookmarkEnd w:id="75"/>
       <w:r>
         <w:t xml:space="preserve">Birch, J. D., DeRose, R. J., &amp; Lutz, J. A. (2020b). Birch - Cedar Breaks National Monument - PCEN - ITRDB UT546. </w:t>
       </w:r>
@@ -7202,8 +7230,8 @@
       <w:pPr>
         <w:pStyle w:val="Bibliography"/>
       </w:pPr>
-      <w:bookmarkStart w:id="75" w:name="ref-birch_birch_2020-3"/>
-      <w:bookmarkEnd w:id="74"/>
+      <w:bookmarkStart w:id="77" w:name="ref-birch_birch_2020-3"/>
+      <w:bookmarkEnd w:id="76"/>
       <w:r>
         <w:t xml:space="preserve">Birch, J. D., DeRose, R. J., &amp; Lutz, J. A. (2020c). Birch - Cedar Breaks National Monument - PIFL - ITRDB UT547. </w:t>
       </w:r>
@@ -7229,8 +7257,8 @@
       <w:pPr>
         <w:pStyle w:val="Bibliography"/>
       </w:pPr>
-      <w:bookmarkStart w:id="76" w:name="ref-birch_birch_2020-4"/>
-      <w:bookmarkEnd w:id="75"/>
+      <w:bookmarkStart w:id="78" w:name="ref-birch_birch_2020-4"/>
+      <w:bookmarkEnd w:id="77"/>
       <w:r>
         <w:t xml:space="preserve">Birch, J. D., DeRose, R. J., &amp; Lutz, J. A. (2020d). Birch - Cedar Breaks National Monument - PSME - ITRDB UT548. </w:t>
       </w:r>
@@ -7256,8 +7284,8 @@
       <w:pPr>
         <w:pStyle w:val="Bibliography"/>
       </w:pPr>
-      <w:bookmarkStart w:id="77" w:name="ref-bowman_detecting_2013"/>
-      <w:bookmarkEnd w:id="76"/>
+      <w:bookmarkStart w:id="79" w:name="ref-bowman_detecting_2013"/>
+      <w:bookmarkEnd w:id="78"/>
       <w:r>
         <w:t xml:space="preserve">Bowman, D. M. J. S., Brienen, R. J. W., Gloor, E., Phillips, O. L., &amp; Prior, L. D. (2013). Detecting trends in tree growth: Not so simple. </w:t>
       </w:r>
@@ -7292,8 +7320,8 @@
       <w:pPr>
         <w:pStyle w:val="Bibliography"/>
       </w:pPr>
-      <w:bookmarkStart w:id="78" w:name="ref-braker_measuring_2002"/>
-      <w:bookmarkEnd w:id="77"/>
+      <w:bookmarkStart w:id="80" w:name="ref-braker_measuring_2002"/>
+      <w:bookmarkEnd w:id="79"/>
       <w:r>
         <w:t xml:space="preserve">Bräker, O. U. (2002). Measuring and data processing in tree-ring research  a methodological introduction. </w:t>
       </w:r>
@@ -7328,8 +7356,8 @@
       <w:pPr>
         <w:pStyle w:val="Bibliography"/>
       </w:pPr>
-      <w:bookmarkStart w:id="79" w:name="ref-brienen_detecting_2012"/>
-      <w:bookmarkEnd w:id="78"/>
+      <w:bookmarkStart w:id="81" w:name="ref-brienen_detecting_2012"/>
+      <w:bookmarkEnd w:id="80"/>
       <w:r>
         <w:t xml:space="preserve">Brienen, R. J. W., Gloor, E., &amp; Zuidema, P. A. (2012). Detecting evidence for CO </w:t>
       </w:r>
@@ -7382,8 +7410,8 @@
       <w:pPr>
         <w:pStyle w:val="Bibliography"/>
       </w:pPr>
-      <w:bookmarkStart w:id="80" w:name="ref-brienen_tree_2017"/>
-      <w:bookmarkEnd w:id="79"/>
+      <w:bookmarkStart w:id="82" w:name="ref-brienen_tree_2017"/>
+      <w:bookmarkEnd w:id="81"/>
       <w:r>
         <w:t xml:space="preserve">Brienen, R. J. W., Gloor, M., &amp; Ziv, G. (2017). Tree demography dominates long-term growth trends inferred from tree rings. </w:t>
       </w:r>
@@ -7418,8 +7446,8 @@
       <w:pPr>
         <w:pStyle w:val="Bibliography"/>
       </w:pPr>
-      <w:bookmarkStart w:id="81" w:name="ref-bumann_assessing_2019"/>
-      <w:bookmarkEnd w:id="80"/>
+      <w:bookmarkStart w:id="83" w:name="ref-bumann_assessing_2019"/>
+      <w:bookmarkEnd w:id="82"/>
       <w:r>
         <w:t xml:space="preserve">Bumann, E., Awada, T., Wardlow, B., Hayes, M., Okalebo, J., Helzer, C., Mazis, A., Hiller, J., &amp; Cherubini, P. (2019). Assessing responses of </w:t>
       </w:r>
@@ -7472,8 +7500,8 @@
       <w:pPr>
         <w:pStyle w:val="Bibliography"/>
       </w:pPr>
-      <w:bookmarkStart w:id="82" w:name="ref-buntgen_2500_2011"/>
-      <w:bookmarkEnd w:id="81"/>
+      <w:bookmarkStart w:id="84" w:name="ref-buntgen_2500_2011"/>
+      <w:bookmarkEnd w:id="83"/>
       <w:r>
         <w:t xml:space="preserve">Buntgen, U., Tegel, W., Nicolussi, K., McCormick, M., Frank, D., Trouet, V., Kaplan, J. O., Herzig, F., Heussner, K.-U., Wanner, H., Luterbacher, J., &amp; Esper, J. (2011). 2500 Years of European Climate Variability and Human Susceptibility. </w:t>
       </w:r>
@@ -7508,8 +7536,8 @@
       <w:pPr>
         <w:pStyle w:val="Bibliography"/>
       </w:pPr>
-      <w:bookmarkStart w:id="83" w:name="ref-cailleret_synthesis_2017"/>
-      <w:bookmarkEnd w:id="82"/>
+      <w:bookmarkStart w:id="85" w:name="ref-cailleret_synthesis_2017"/>
+      <w:bookmarkEnd w:id="84"/>
       <w:r>
         <w:lastRenderedPageBreak/>
         <w:t xml:space="preserve">Cailleret, M., Jansen, S., Robert, E. M. R., Desoto, L., Aakala, T., Antos, J. A., Beikircher, B., Bigler, C., Bugmann, H., Caccianiga, M., Čada, V., Camarero, J. J., Cherubini, P., Cochard, H., Coyea, M. R., Čufar, K., Das, A. J., Davi, H., Delzon, S., … Martínez-Vilalta, J. (2017). A synthesis of radial growth patterns preceding tree mortality. </w:t>
@@ -7545,8 +7573,8 @@
       <w:pPr>
         <w:pStyle w:val="Bibliography"/>
       </w:pPr>
-      <w:bookmarkStart w:id="84" w:name="ref-cavin_highest_2017"/>
-      <w:bookmarkEnd w:id="83"/>
+      <w:bookmarkStart w:id="86" w:name="ref-cavin_highest_2017"/>
+      <w:bookmarkEnd w:id="85"/>
       <w:r>
         <w:t xml:space="preserve">Cavin, L., &amp; Jump, A. S. (2017). Highest drought sensitivity and lowest resistance to growth suppression are found in the range core of the tree Fagus sylvatica L. Not the equatorial range edge. </w:t>
       </w:r>
@@ -7581,8 +7609,8 @@
       <w:pPr>
         <w:pStyle w:val="Bibliography"/>
       </w:pPr>
-      <w:bookmarkStart w:id="85" w:name="ref-charney_observed_2016"/>
-      <w:bookmarkEnd w:id="84"/>
+      <w:bookmarkStart w:id="87" w:name="ref-charney_observed_2016"/>
+      <w:bookmarkEnd w:id="86"/>
       <w:r>
         <w:t xml:space="preserve">Charney, N. D., Babst, F., Poulter, B., Record, S., Trouet, V. M., Frank, D., Enquist, B. J., &amp; Evans, M. E. K. (2016). Observed forest sensitivity to climate implies large changes in 21st century North American forest growth. </w:t>
       </w:r>
@@ -7617,8 +7645,8 @@
       <w:pPr>
         <w:pStyle w:val="Bibliography"/>
       </w:pPr>
-      <w:bookmarkStart w:id="86" w:name="ref-cherubini_potential_1998"/>
-      <w:bookmarkEnd w:id="85"/>
+      <w:bookmarkStart w:id="88" w:name="ref-cherubini_potential_1998"/>
+      <w:bookmarkEnd w:id="87"/>
       <w:r>
         <w:t xml:space="preserve">Cherubini, P., Dobbertin, M., &amp; Innes, J. L. (1998). Potential sampling bias in long-term forest growth trends reconstructed from tree rings: A case study from the Italian Alps. </w:t>
       </w:r>
@@ -7653,8 +7681,8 @@
       <w:pPr>
         <w:pStyle w:val="Bibliography"/>
       </w:pPr>
-      <w:bookmarkStart w:id="87" w:name="ref-cook_climate_1989"/>
-      <w:bookmarkEnd w:id="86"/>
+      <w:bookmarkStart w:id="89" w:name="ref-cook_climate_1989"/>
+      <w:bookmarkEnd w:id="88"/>
       <w:r>
         <w:t xml:space="preserve">Cook, E. R., &amp; Johnson, ArthurH. (1989). Climate change and forest decline: A review of the red spruce case. </w:t>
       </w:r>
@@ -7689,8 +7717,8 @@
       <w:pPr>
         <w:pStyle w:val="Bibliography"/>
       </w:pPr>
-      <w:bookmarkStart w:id="88" w:name="ref-cook_calculating_1997"/>
-      <w:bookmarkEnd w:id="87"/>
+      <w:bookmarkStart w:id="90" w:name="ref-cook_calculating_1997"/>
+      <w:bookmarkEnd w:id="89"/>
       <w:r>
         <w:t xml:space="preserve">Cook, E. R., &amp; Peters, K. (1997). Calculating unbiased tree-ring indices for the study of climatic and environmental change. </w:t>
       </w:r>
@@ -7725,8 +7753,8 @@
       <w:pPr>
         <w:pStyle w:val="Bibliography"/>
       </w:pPr>
-      <w:bookmarkStart w:id="89" w:name="ref-davies_forestgeo_2021"/>
-      <w:bookmarkEnd w:id="88"/>
+      <w:bookmarkStart w:id="91" w:name="ref-davies_forestgeo_2021"/>
+      <w:bookmarkEnd w:id="90"/>
       <w:r>
         <w:t xml:space="preserve">Davies, S. J., Abiem, I., Abu Salim, K., Aguilar, S., Allen, D., Alonso, A., Anderson-Teixeira, K., Andrade, A., Arellano, G., Ashton, P. S., Baker, P. J., Baker, M. E., Baltzer, J. L., Basset, Y., Bissiengou, P., Bohlman, S., Bourg, N. A., Brockelman, W. Y., Bunyavejchewin, S., … Zuleta, D. (2021). ForestGEO: Understanding forest diversity and dynamics through a global observatory network. </w:t>
       </w:r>
@@ -7761,8 +7789,8 @@
       <w:pPr>
         <w:pStyle w:val="Bibliography"/>
       </w:pPr>
-      <w:bookmarkStart w:id="90" w:name="ref-davis_forest_2009"/>
-      <w:bookmarkEnd w:id="89"/>
+      <w:bookmarkStart w:id="92" w:name="ref-davis_forest_2009"/>
+      <w:bookmarkEnd w:id="91"/>
       <w:r>
         <w:t xml:space="preserve">Davis, S. C., Hessl, A. E., Scott, C. J., Adams, M. B., &amp; Thomas, R. B. (2009). Forest carbon sequestration changes in response to timber harvest. </w:t>
       </w:r>
@@ -7797,8 +7825,8 @@
       <w:pPr>
         <w:pStyle w:val="Bibliography"/>
       </w:pPr>
-      <w:bookmarkStart w:id="91" w:name="ref-dearborn_permafrost_2020"/>
-      <w:bookmarkEnd w:id="90"/>
+      <w:bookmarkStart w:id="93" w:name="ref-dearborn_permafrost_2020"/>
+      <w:bookmarkEnd w:id="92"/>
       <w:r>
         <w:t xml:space="preserve">Dearborn, K. D., Wallace, C. A., Patankar, R., &amp; Baltzer, J. L. (2020). Permafrost thaw in boreal peatlands is rapidly altering forest community composition. </w:t>
       </w:r>
@@ -7824,8 +7852,8 @@
       <w:pPr>
         <w:pStyle w:val="Bibliography"/>
       </w:pPr>
-      <w:bookmarkStart w:id="92" w:name="ref-desoto_low_2020"/>
-      <w:bookmarkEnd w:id="91"/>
+      <w:bookmarkStart w:id="94" w:name="ref-desoto_low_2020"/>
+      <w:bookmarkEnd w:id="93"/>
       <w:r>
         <w:t xml:space="preserve">DeSoto, L., Cailleret, M., Sterck, F., Jansen, S., Kramer, K., Robert, E. M. R., Aakala, T., Amoroso, M. M., Bigler, C., Camarero, J. J., Čufar, K., Gea-Izquierdo, G., Gillner, S., Haavik, L. J., Hereş, A.-M., Kane, J. M., Kharuk, V. I., Kitzberger, T., Klein, T., … Martínez-Vilalta, J. (2020). Low growth resilience to drought is related to future mortality risk in trees. </w:t>
       </w:r>
@@ -7860,8 +7888,8 @@
       <w:pPr>
         <w:pStyle w:val="Bibliography"/>
       </w:pPr>
-      <w:bookmarkStart w:id="93" w:name="ref-dye_comparing_2016"/>
-      <w:bookmarkEnd w:id="92"/>
+      <w:bookmarkStart w:id="95" w:name="ref-dye_comparing_2016"/>
+      <w:bookmarkEnd w:id="94"/>
       <w:r>
         <w:lastRenderedPageBreak/>
         <w:t xml:space="preserve">Dye, A., Barker Plotkin, A., Bishop, D., Pederson, N., Poulter, B., &amp; Hessl, A. (2016). Comparing tree-ring and permanent plot estimates of aboveground net primary production in three eastern U.S. forests. </w:t>
@@ -7897,8 +7925,8 @@
       <w:pPr>
         <w:pStyle w:val="Bibliography"/>
       </w:pPr>
-      <w:bookmarkStart w:id="94" w:name="ref-elling_dendroecological_2009"/>
-      <w:bookmarkEnd w:id="93"/>
+      <w:bookmarkStart w:id="96" w:name="ref-elling_dendroecological_2009"/>
+      <w:bookmarkEnd w:id="95"/>
       <w:r>
         <w:t xml:space="preserve">Elling, W., Dittmar, C., Pfaffelmoser, K., &amp; Rötzer, T. (2009). Dendroecological assessment of the complex causes of decline and recovery of the growth of silver fir (Abies alba Mill.) In Southern Germany. </w:t>
       </w:r>
@@ -7933,8 +7961,8 @@
       <w:pPr>
         <w:pStyle w:val="Bibliography"/>
       </w:pPr>
-      <w:bookmarkStart w:id="95" w:name="ref-enquist_global_2002"/>
-      <w:bookmarkEnd w:id="94"/>
+      <w:bookmarkStart w:id="97" w:name="ref-enquist_global_2002"/>
+      <w:bookmarkEnd w:id="96"/>
       <w:r>
         <w:t xml:space="preserve">Enquist, B. J., &amp; Niklas, K. J. (2002). Global Allocation Rules for Patterns of Biomass Partitioning in Seed Plants. </w:t>
       </w:r>
@@ -7969,8 +7997,8 @@
       <w:pPr>
         <w:pStyle w:val="Bibliography"/>
       </w:pPr>
-      <w:bookmarkStart w:id="96" w:name="ref-esper_divergence_2009"/>
-      <w:bookmarkEnd w:id="95"/>
+      <w:bookmarkStart w:id="98" w:name="ref-esper_divergence_2009"/>
+      <w:bookmarkEnd w:id="97"/>
       <w:r>
         <w:t xml:space="preserve">Esper, J., &amp; Frank, D. (2009). Divergence pitfalls in tree-ring research. </w:t>
       </w:r>
@@ -8005,8 +8033,8 @@
       <w:pPr>
         <w:pStyle w:val="Bibliography"/>
       </w:pPr>
-      <w:bookmarkStart w:id="97" w:name="ref-evans_fusing_2017"/>
-      <w:bookmarkEnd w:id="96"/>
+      <w:bookmarkStart w:id="99" w:name="ref-evans_fusing_2017"/>
+      <w:bookmarkEnd w:id="98"/>
       <w:r>
         <w:t xml:space="preserve">Evans, M. E. K., Falk, D. A., Arizpe, A., Swetnam, T. L., Babst, F., &amp; Holsinger, K. E. (2017). Fusing tree-ring and forest inventory data to infer influences on tree growth. </w:t>
       </w:r>
@@ -8041,8 +8069,8 @@
       <w:pPr>
         <w:pStyle w:val="Bibliography"/>
       </w:pPr>
-      <w:bookmarkStart w:id="98" w:name="ref-finzi_carbon_2020"/>
-      <w:bookmarkEnd w:id="97"/>
+      <w:bookmarkStart w:id="100" w:name="ref-finzi_carbon_2020"/>
+      <w:bookmarkEnd w:id="99"/>
       <w:r>
         <w:t xml:space="preserve">Finzi, A. C., Giasson, M.-A., Plotkin, A. A. B., Aber, J. D., Boose, E. R., Davidson, E. A., Dietze, M. C., Ellison, A. M., Frey, S. D., Goldman, E., Keenan, T. F., Melillo, J. M., Munger, J. W., Nadelhoffer, K. J., Ollinger, S. V., Orwig, D. A., Pederson, N., Richardson, A. D., Savage, K., … Foster, D. R. (2020). Carbon budget of the Harvard Forest Long-Term Ecological Research site: Pattern, process, and response to global change. </w:t>
       </w:r>
@@ -8077,8 +8105,8 @@
       <w:pPr>
         <w:pStyle w:val="Bibliography"/>
       </w:pPr>
-      <w:bookmarkStart w:id="99" w:name="ref-forrester_does_2021"/>
-      <w:bookmarkEnd w:id="98"/>
+      <w:bookmarkStart w:id="101" w:name="ref-forrester_does_2021"/>
+      <w:bookmarkEnd w:id="100"/>
       <w:r>
         <w:t xml:space="preserve">Forrester, D. I. (2021). Does individual-tree biomass growth increase continuously with tree size? </w:t>
       </w:r>
@@ -8113,8 +8141,8 @@
       <w:pPr>
         <w:pStyle w:val="Bibliography"/>
       </w:pPr>
-      <w:bookmarkStart w:id="100" w:name="ref-foster_predicting_2016"/>
-      <w:bookmarkEnd w:id="99"/>
+      <w:bookmarkStart w:id="102" w:name="ref-foster_predicting_2016"/>
+      <w:bookmarkEnd w:id="101"/>
       <w:r>
         <w:t xml:space="preserve">Foster, J. R., Finley, A. O., D’Amato, A. W., Bradford, J. B., &amp; Banerjee, S. (2016). Predicting tree biomass growth in the temperateboreal ecotone: Is tree size, age, competition, or climate response most important? </w:t>
       </w:r>
@@ -8149,8 +8177,8 @@
       <w:pPr>
         <w:pStyle w:val="Bibliography"/>
       </w:pPr>
-      <w:bookmarkStart w:id="101" w:name="ref-friedlingstein_climatecarbon_2006"/>
-      <w:bookmarkEnd w:id="100"/>
+      <w:bookmarkStart w:id="103" w:name="ref-friedlingstein_climatecarbon_2006"/>
+      <w:bookmarkEnd w:id="102"/>
       <w:r>
         <w:t xml:space="preserve">Friedlingstein, P., Cox, P., Betts, R., Bopp, L., von Bloh, W., Brovkin, V., Cadule, P., Doney, S., Eby, M., Fung, I., Bala, G., John, J., Jones, C., Joos, F., Kato, T., Kawamiya, M., Knorr, W., Lindsay, K., Matthews, H. D., … Zeng, N. (2006). ClimateCarbon Cycle Feedback Analysis: Results from the C4MIP Model Intercomparison. </w:t>
       </w:r>
@@ -8185,8 +8213,8 @@
       <w:pPr>
         <w:pStyle w:val="Bibliography"/>
       </w:pPr>
-      <w:bookmarkStart w:id="102" w:name="ref-fritts_tree_1976"/>
-      <w:bookmarkEnd w:id="101"/>
+      <w:bookmarkStart w:id="104" w:name="ref-fritts_tree_1976"/>
+      <w:bookmarkEnd w:id="103"/>
       <w:r>
         <w:t xml:space="preserve">Fritts, H. C. (1976). </w:t>
       </w:r>
@@ -8204,8 +8232,8 @@
       <w:pPr>
         <w:pStyle w:val="Bibliography"/>
       </w:pPr>
-      <w:bookmarkStart w:id="103" w:name="ref-fritts_dendroecology_1989"/>
-      <w:bookmarkEnd w:id="102"/>
+      <w:bookmarkStart w:id="105" w:name="ref-fritts_dendroecology_1989"/>
+      <w:bookmarkEnd w:id="104"/>
       <w:r>
         <w:t xml:space="preserve">Fritts, H. C., &amp; Swetnam, T. W. (1989). Dendroecology: A Tool for Evaluating Variations in Past and Present Forest Environments. In M. Begon, A. H. Fitter, E. D. Ford, &amp; A. MacFadyen (Eds.), </w:t>
       </w:r>
@@ -8231,8 +8259,8 @@
       <w:pPr>
         <w:pStyle w:val="Bibliography"/>
       </w:pPr>
-      <w:bookmarkStart w:id="104" w:name="ref-gillerot_tree_2020"/>
-      <w:bookmarkEnd w:id="103"/>
+      <w:bookmarkStart w:id="106" w:name="ref-gillerot_tree_2020"/>
+      <w:bookmarkEnd w:id="105"/>
       <w:r>
         <w:lastRenderedPageBreak/>
         <w:t xml:space="preserve">Gillerot, L., Forrester, D. I., Bottero, A., Rigling, A., &amp; Lévesque, M. (2020). Tree Neighbourhood Diversity Has Negligible Effects on Drought Resilience of European Beech, Silver Fir and Norway Spruce. </w:t>
@@ -8259,8 +8287,8 @@
       <w:pPr>
         <w:pStyle w:val="Bibliography"/>
       </w:pPr>
-      <w:bookmarkStart w:id="105" w:name="ref-girardin_no_2016"/>
-      <w:bookmarkEnd w:id="104"/>
+      <w:bookmarkStart w:id="107" w:name="ref-girardin_no_2016"/>
+      <w:bookmarkEnd w:id="106"/>
       <w:r>
         <w:t xml:space="preserve">Girardin, M. P., Bouriaud, O., Hogg, E. H., Kurz, W., Zimmermann, N. E., Metsaranta, J. M., de Jong, R., Frank, D. C., Esper, J., Büntgen, U., Guo, X. J., &amp; Bhatti, J. (2016). No growth stimulation of Canada’s boreal forest under half-century of combined warming and CO </w:t>
       </w:r>
@@ -8295,8 +8323,8 @@
       <w:pPr>
         <w:pStyle w:val="Bibliography"/>
       </w:pPr>
-      <w:bookmarkStart w:id="106" w:name="X81070c8dded57796bffe4e046459a048702f082"/>
-      <w:bookmarkEnd w:id="105"/>
+      <w:bookmarkStart w:id="108" w:name="X81070c8dded57796bffe4e046459a048702f082"/>
+      <w:bookmarkEnd w:id="107"/>
       <w:r>
         <w:t xml:space="preserve">Gonzalez-Akre, E., McGregor, I., Anderson-Teixeira, K., Dow, C., Herrmann, V., Terrell, A., Kim, A. Y., NidhiVinod, &amp; RHelcoski. (2020). </w:t>
       </w:r>
@@ -8322,8 +8350,8 @@
       <w:pPr>
         <w:pStyle w:val="Bibliography"/>
       </w:pPr>
-      <w:bookmarkStart w:id="107" w:name="ref-goulden_patterns_2011"/>
-      <w:bookmarkEnd w:id="106"/>
+      <w:bookmarkStart w:id="109" w:name="ref-goulden_patterns_2011"/>
+      <w:bookmarkEnd w:id="108"/>
       <w:r>
         <w:t xml:space="preserve">Goulden, M. L., McMillan, A. M. S., Winston, G. C., Rocha, A. V., Manies, K. L., Harden, J. W., &amp; Bond-Lamberty, B. P. (2011). Patterns of NPP, GPP, respiration, and NEP during boreal forest succession. </w:t>
       </w:r>
@@ -8350,8 +8378,8 @@
       <w:pPr>
         <w:pStyle w:val="Bibliography"/>
       </w:pPr>
-      <w:bookmarkStart w:id="108" w:name="ref-graumlich_long-term_1989"/>
-      <w:bookmarkEnd w:id="107"/>
+      <w:bookmarkStart w:id="110" w:name="ref-graumlich_long-term_1989"/>
+      <w:bookmarkEnd w:id="109"/>
       <w:r>
         <w:t xml:space="preserve">Graumlich, L. J., Brubaker, L. B., &amp; Grier, C. C. (1989). Long-Term Trends in Forest Net Primary Productivity: Cascade Mountains, Washington. </w:t>
       </w:r>
@@ -8386,8 +8414,8 @@
       <w:pPr>
         <w:pStyle w:val="Bibliography"/>
       </w:pPr>
-      <w:bookmarkStart w:id="109" w:name="ref-groenendijk_no_2015"/>
-      <w:bookmarkEnd w:id="108"/>
+      <w:bookmarkStart w:id="111" w:name="ref-groenendijk_no_2015"/>
+      <w:bookmarkEnd w:id="110"/>
       <w:r>
         <w:t xml:space="preserve">Groenendijk, P., Sleen, P. van der, Vlam, M., Bunyavejchewin, S., Bongers, F., &amp; Zuidema, P. A. (2015). No evidence for consistent long-term growth stimulation of 13 tropical tree species: Results from tree-ring analysis. </w:t>
       </w:r>
@@ -8422,8 +8450,8 @@
       <w:pPr>
         <w:pStyle w:val="Bibliography"/>
       </w:pPr>
-      <w:bookmarkStart w:id="110" w:name="ref-hacket-pain_consistent_2016"/>
-      <w:bookmarkEnd w:id="109"/>
+      <w:bookmarkStart w:id="112" w:name="ref-hacket-pain_consistent_2016"/>
+      <w:bookmarkEnd w:id="111"/>
       <w:r>
         <w:t xml:space="preserve">Hacket-Pain, A. J., Cavin, L., Friend, A. D., &amp; Jump, A. S. (2016). Consistent limitation of growth by high temperature and low precipitation from range core to southern edge of European beech indicates widespread vulnerability to changing climate. </w:t>
       </w:r>
@@ -8458,8 +8486,8 @@
       <w:pPr>
         <w:pStyle w:val="Bibliography"/>
       </w:pPr>
-      <w:bookmarkStart w:id="111" w:name="ref-hararuk_tree_2019"/>
-      <w:bookmarkEnd w:id="110"/>
+      <w:bookmarkStart w:id="113" w:name="ref-hararuk_tree_2019"/>
+      <w:bookmarkEnd w:id="112"/>
       <w:r>
         <w:t xml:space="preserve">Hararuk, O., Campbell, E. M., Antos, J. A., &amp; Parish, R. (2019). Tree rings provide no evidence of a CO </w:t>
       </w:r>
@@ -8503,8 +8531,8 @@
       <w:pPr>
         <w:pStyle w:val="Bibliography"/>
       </w:pPr>
-      <w:bookmarkStart w:id="112" w:name="ref-harris_updated_2014"/>
-      <w:bookmarkEnd w:id="111"/>
+      <w:bookmarkStart w:id="114" w:name="ref-harris_updated_2014"/>
+      <w:bookmarkEnd w:id="113"/>
       <w:r>
         <w:t xml:space="preserve">Harris, I., Jones, P. D., Osborn, T. J., &amp; Lister, D. H. (2014). Updated high-resolution grids of monthly climatic observations - the CRU TS3.10 Dataset. </w:t>
       </w:r>
@@ -8539,8 +8567,8 @@
       <w:pPr>
         <w:pStyle w:val="Bibliography"/>
       </w:pPr>
-      <w:bookmarkStart w:id="113" w:name="ref-harris_version_2020"/>
-      <w:bookmarkEnd w:id="112"/>
+      <w:bookmarkStart w:id="115" w:name="ref-harris_version_2020"/>
+      <w:bookmarkEnd w:id="114"/>
       <w:r>
         <w:t xml:space="preserve">Harris, Ian, Osborn, T. J., Jones, P., &amp; Lister, D. (2020). Version 4 of the CRU TS monthly high-resolution gridded multivariate climate dataset. </w:t>
       </w:r>
@@ -8575,8 +8603,8 @@
       <w:pPr>
         <w:pStyle w:val="Bibliography"/>
       </w:pPr>
-      <w:bookmarkStart w:id="114" w:name="ref-helcoski_growing_2019"/>
-      <w:bookmarkEnd w:id="113"/>
+      <w:bookmarkStart w:id="116" w:name="ref-helcoski_growing_2019"/>
+      <w:bookmarkEnd w:id="115"/>
       <w:r>
         <w:t xml:space="preserve">Helcoski, R., Tepley, A. J., Pederson, N., McGarvey, J. C., Meakem, V., Herrmann, V., Thompson, J. R., &amp; Anderson-Teixeira, K. J. (2019). Growing season moisture drives interannual </w:t>
       </w:r>
@@ -8615,8 +8643,8 @@
       <w:pPr>
         <w:pStyle w:val="Bibliography"/>
       </w:pPr>
-      <w:bookmarkStart w:id="115" w:name="ref-hember_tree_2019"/>
-      <w:bookmarkEnd w:id="114"/>
+      <w:bookmarkStart w:id="117" w:name="ref-hember_tree_2019"/>
+      <w:bookmarkEnd w:id="116"/>
       <w:r>
         <w:t xml:space="preserve">Hember, R. A., Kurz, W. A., &amp; Girardin, M. P. (2019). Tree Ring Reconstructions of Stemwood Biomass Indicate Increases in the Growth Rate of Black Spruce Trees Across Boreal Forests of Canada. </w:t>
       </w:r>
@@ -8651,8 +8679,8 @@
       <w:pPr>
         <w:pStyle w:val="Bibliography"/>
       </w:pPr>
-      <w:bookmarkStart w:id="116" w:name="ref-kaspar_species-specific_nodate"/>
-      <w:bookmarkEnd w:id="115"/>
+      <w:bookmarkStart w:id="118" w:name="ref-kaspar_species-specific_nodate"/>
+      <w:bookmarkEnd w:id="117"/>
       <w:r>
         <w:t xml:space="preserve">Kašpar, K., Tumajer, J., Vašíčková, I., &amp; Šamonil, P. (in review). </w:t>
       </w:r>
@@ -8670,8 +8698,8 @@
       <w:pPr>
         <w:pStyle w:val="Bibliography"/>
       </w:pPr>
-      <w:bookmarkStart w:id="117" w:name="ref-klesse_sampling_2018"/>
-      <w:bookmarkEnd w:id="116"/>
+      <w:bookmarkStart w:id="119" w:name="ref-klesse_sampling_2018"/>
+      <w:bookmarkEnd w:id="118"/>
       <w:r>
         <w:t xml:space="preserve">Klesse, S., DeRose, R. J., Guiterman, C. H., Lynch, A. M., O’Connor, C. D., Shaw, J. D., &amp; Evans, M. E. K. (2018). Sampling bias overestimates climate change impacts on forest growth in the southwestern United States. </w:t>
       </w:r>
@@ -8706,8 +8734,8 @@
       <w:pPr>
         <w:pStyle w:val="Bibliography"/>
       </w:pPr>
-      <w:bookmarkStart w:id="118" w:name="ref-klesse_amplifying_2020"/>
-      <w:bookmarkEnd w:id="117"/>
+      <w:bookmarkStart w:id="120" w:name="ref-klesse_amplifying_2020"/>
+      <w:bookmarkEnd w:id="119"/>
       <w:r>
         <w:t xml:space="preserve">Klesse, S., von Arx, G., Gossner, M. M., Hug, C., Rigling, A., &amp; Queloz, V. (2020). Amplifying feedback loop between growth and wood anatomical characteristics of Fraxinus excelsior explains size-related susceptibility to ash dieback. </w:t>
       </w:r>
@@ -8733,8 +8761,8 @@
       <w:pPr>
         <w:pStyle w:val="Bibliography"/>
       </w:pPr>
-      <w:bookmarkStart w:id="119" w:name="ref-kumarathunge_acclimation_2019"/>
-      <w:bookmarkEnd w:id="118"/>
+      <w:bookmarkStart w:id="121" w:name="ref-kumarathunge_acclimation_2019"/>
+      <w:bookmarkEnd w:id="120"/>
       <w:r>
         <w:t xml:space="preserve">Kumarathunge, D. P., Medlyn, B. E., Drake, J. E., Tjoelker, M. G., Aspinwall, M. J., Battaglia, M., Cano, F. J., Carter, K. R., Cavaleri, M. A., Cernusak, L. A., Chambers, J. Q., Crous, K. Y., Kauwe, M. G. D., Dillaway, D. N., Dreyer, E., Ellsworth, D. S., Ghannoum, O., Han, Q., Hikosaka, K., … Way, D. A. (2019). Acclimation and adaptation components of the temperature dependence of plant photosynthesis at the global scale. </w:t>
       </w:r>
@@ -8769,8 +8797,8 @@
       <w:pPr>
         <w:pStyle w:val="Bibliography"/>
       </w:pPr>
-      <w:bookmarkStart w:id="120" w:name="ref-levesque_water_2017"/>
-      <w:bookmarkEnd w:id="119"/>
+      <w:bookmarkStart w:id="122" w:name="ref-levesque_water_2017"/>
+      <w:bookmarkEnd w:id="121"/>
       <w:r>
         <w:t>Levesque, M., Andreu-Hayles, L., &amp; Pederson, N. (2017). Water availability drives gas exchange and growth of trees in northeastern US, not elevated CO</w:t>
       </w:r>
@@ -8814,8 +8842,8 @@
       <w:pPr>
         <w:pStyle w:val="Bibliography"/>
       </w:pPr>
-      <w:bookmarkStart w:id="121" w:name="ref-ljungqvist_assessing_2020"/>
-      <w:bookmarkEnd w:id="120"/>
+      <w:bookmarkStart w:id="123" w:name="ref-ljungqvist_assessing_2020"/>
+      <w:bookmarkEnd w:id="122"/>
       <w:r>
         <w:t xml:space="preserve">Ljungqvist, F. C., Thejll, P., Björklund, J., Gunnarson, B. E., Piermattei, A., Rydval, M., Seftigen, K., Støve, B., &amp; Büntgen, U. (2020). Assessing non-linearity in European temperature-sensitive tree-ring data. </w:t>
       </w:r>
@@ -8850,8 +8878,8 @@
       <w:pPr>
         <w:pStyle w:val="Bibliography"/>
       </w:pPr>
-      <w:bookmarkStart w:id="122" w:name="ref-mathias_disentangling_2018"/>
-      <w:bookmarkEnd w:id="121"/>
+      <w:bookmarkStart w:id="124" w:name="ref-mathias_disentangling_2018"/>
+      <w:bookmarkEnd w:id="123"/>
       <w:r>
         <w:t xml:space="preserve">Mathias, J. M., &amp; Thomas, R. B. (2018). Disentangling the effects of acidic air pollution, atmospheric CO </w:t>
       </w:r>
@@ -8886,8 +8914,8 @@
       <w:pPr>
         <w:pStyle w:val="Bibliography"/>
       </w:pPr>
-      <w:bookmarkStart w:id="123" w:name="ref-maxwell_declining_2016"/>
-      <w:bookmarkEnd w:id="122"/>
+      <w:bookmarkStart w:id="125" w:name="ref-maxwell_declining_2016"/>
+      <w:bookmarkEnd w:id="124"/>
       <w:r>
         <w:t xml:space="preserve">Maxwell, J. T., Harley, G. L., &amp; Robeson, S. M. (2016). On the declining relationship between tree growth and climate in the Midwest United States: The fading drought signal. </w:t>
       </w:r>
@@ -8922,8 +8950,8 @@
       <w:pPr>
         <w:pStyle w:val="Bibliography"/>
       </w:pPr>
-      <w:bookmarkStart w:id="124" w:name="ref-mcdowell_pervasive_2020"/>
-      <w:bookmarkEnd w:id="123"/>
+      <w:bookmarkStart w:id="126" w:name="ref-mcdowell_pervasive_2020"/>
+      <w:bookmarkEnd w:id="125"/>
       <w:r>
         <w:t xml:space="preserve">McDowell, N. G., Allen, C. D., Anderson-Teixeira, K., Aukema, B. H., Bond-Lamberty, B., Chini, L., Clark, J. S., Dietze, M., Grossiord, C., Hanbury-Brown, A., Hurtt, G. C., Jackson, R. B., </w:t>
       </w:r>
@@ -8962,8 +8990,8 @@
       <w:pPr>
         <w:pStyle w:val="Bibliography"/>
       </w:pPr>
-      <w:bookmarkStart w:id="125" w:name="ref-mcgregor_tree_2020"/>
-      <w:bookmarkEnd w:id="124"/>
+      <w:bookmarkStart w:id="127" w:name="ref-mcgregor_tree_2020"/>
+      <w:bookmarkEnd w:id="126"/>
       <w:r>
         <w:t xml:space="preserve">McGregor, I. R., Helcoski, R., Kunert, N., Tepley, A. J., Gonzalez-Akre, E. B., Herrmann, V., Zailaa, J., Stovall, A. E. L., Bourg, N. A., McShea, W. J., Pederson, N., Sack, L., &amp; Anderson-Teixeira, K. J. (2020). Tree height and leaf drought tolerance traits shape growth responses across droughts in a temperate broadleaf forest. </w:t>
       </w:r>
@@ -8989,8 +9017,8 @@
       <w:pPr>
         <w:pStyle w:val="Bibliography"/>
       </w:pPr>
-      <w:bookmarkStart w:id="126" w:name="ref-meakem_role_2018"/>
-      <w:bookmarkEnd w:id="125"/>
+      <w:bookmarkStart w:id="128" w:name="ref-meakem_role_2018"/>
+      <w:bookmarkEnd w:id="127"/>
       <w:r>
         <w:t xml:space="preserve">Meakem, V., Tepley, A. J., Gonzalez-Akre, E. B., Herrmann, V., Muller-Landau, H. C., Wright, S. J., Hubbell, S. P., Condit, R., &amp; Anderson-Teixeira, K. J. (2018). Role of tree size in moist tropical forest carbon cycling and water deficit responses. </w:t>
       </w:r>
@@ -9025,8 +9053,8 @@
       <w:pPr>
         <w:pStyle w:val="Bibliography"/>
       </w:pPr>
-      <w:bookmarkStart w:id="127" w:name="ref-meko_seascorr_2011"/>
-      <w:bookmarkEnd w:id="126"/>
+      <w:bookmarkStart w:id="129" w:name="ref-meko_seascorr_2011"/>
+      <w:bookmarkEnd w:id="128"/>
       <w:r>
         <w:t xml:space="preserve">Meko, D. M., Touchan, R., &amp; Anchukaitis, K. J. (2011). Seascorr: A MATLAB program for identifying the seasonal climate signal in an annual tree-ring time series. </w:t>
       </w:r>
@@ -9061,8 +9089,8 @@
       <w:pPr>
         <w:pStyle w:val="Bibliography"/>
       </w:pPr>
-      <w:bookmarkStart w:id="128" w:name="ref-muller-landau_testing_2006"/>
-      <w:bookmarkEnd w:id="127"/>
+      <w:bookmarkStart w:id="130" w:name="ref-muller-landau_testing_2006"/>
+      <w:bookmarkEnd w:id="129"/>
       <w:r>
         <w:t xml:space="preserve">Muller-Landau, H. C., Condit, R. S., Chave, J., Thomas, S. C., Bohlman, S. A., Bunyavejchewin, S., Davies, S., Foster, R., Gunatilleke, S., Gunatilleke, N., Harms, K. E., Hart, T., Hubbell, S. P., Itoh, A., Kassim, A. R., LaFrankie, J. V., Lee, H. S., Losos, E., Makana, J.-R., … Kiratiprayoon, S. (2006). Testing metabolic ecology theory for allometric scaling of tree size, growth and mortality in tropical forests. </w:t>
       </w:r>
@@ -9089,8 +9117,8 @@
       <w:pPr>
         <w:pStyle w:val="Bibliography"/>
       </w:pPr>
-      <w:bookmarkStart w:id="129" w:name="ref-naimi_where_2014"/>
-      <w:bookmarkEnd w:id="128"/>
+      <w:bookmarkStart w:id="131" w:name="ref-naimi_where_2014"/>
+      <w:bookmarkEnd w:id="130"/>
       <w:r>
         <w:t xml:space="preserve">Naimi, B., Hamm, N. A. S., Groen, T. A., Skidmore, A. K., &amp; Toxopeus, A. G. (2014). Where is positional uncertainty a problem for species distribution modelling? </w:t>
       </w:r>
@@ -9125,8 +9153,8 @@
       <w:pPr>
         <w:pStyle w:val="Bibliography"/>
       </w:pPr>
-      <w:bookmarkStart w:id="130" w:name="ref-nehrbassahles_influence_2014"/>
-      <w:bookmarkEnd w:id="129"/>
+      <w:bookmarkStart w:id="132" w:name="ref-nehrbassahles_influence_2014"/>
+      <w:bookmarkEnd w:id="131"/>
       <w:r>
         <w:t xml:space="preserve">Nehrbass-Ahles, C., Babst, F., Klesse, S., Nötzli, M., Bouriaud, O., Neukom, R., Dobbertin, M., &amp; Frank, D. (2014). The influence of sampling design on tree-ring-based quantification of forest growth. </w:t>
       </w:r>
@@ -9161,8 +9189,8 @@
       <w:pPr>
         <w:pStyle w:val="Bibliography"/>
       </w:pPr>
-      <w:bookmarkStart w:id="131" w:name="ref-nock_longterm_2011"/>
-      <w:bookmarkEnd w:id="130"/>
+      <w:bookmarkStart w:id="133" w:name="ref-nock_longterm_2011"/>
+      <w:bookmarkEnd w:id="132"/>
       <w:r>
         <w:t xml:space="preserve">Nock, C. A., Baker, P. J., Wanek, W., Leis, A., Grabner, M., Bunyavejchewin, S., &amp; Hietz, P. (2011). Long-term increases in intrinsic water-use efficiency do not lead to increased stem growth in a tropical monsoon forest in western Thailand. </w:t>
       </w:r>
@@ -9197,8 +9225,8 @@
       <w:pPr>
         <w:pStyle w:val="Bibliography"/>
       </w:pPr>
-      <w:bookmarkStart w:id="132" w:name="ref-pederson_framework_2020"/>
-      <w:bookmarkEnd w:id="131"/>
+      <w:bookmarkStart w:id="134" w:name="ref-pederson_framework_2020"/>
+      <w:bookmarkEnd w:id="133"/>
       <w:r>
         <w:t xml:space="preserve">Pederson, N., Leland, C., Bishop, D. A., Pearl, J. K., Anchukaitis, K. J., Mandra, T., Hopton-Ahmed, M., &amp; Martin-Benito, D. (2020). A Framework for Determining Population-Level Vulnerability to Climate: Evidence for Growth Hysteresis in Chamaecyparis thyoides Along Its Contiguous Latitudinal Distribution. </w:t>
       </w:r>
@@ -9233,8 +9261,8 @@
       <w:pPr>
         <w:pStyle w:val="Bibliography"/>
       </w:pPr>
-      <w:bookmarkStart w:id="133" w:name="ref-peltier_tree_2020"/>
-      <w:bookmarkEnd w:id="132"/>
+      <w:bookmarkStart w:id="135" w:name="ref-peltier_tree_2020"/>
+      <w:bookmarkEnd w:id="134"/>
       <w:r>
         <w:t xml:space="preserve">Peltier, D. M. P., &amp; Ogle, K. (2020). Tree growth sensitivity to climate is temporally variable. </w:t>
       </w:r>
@@ -9269,8 +9297,8 @@
       <w:pPr>
         <w:pStyle w:val="Bibliography"/>
       </w:pPr>
-      <w:bookmarkStart w:id="134" w:name="ref-peters_detecting_2015"/>
-      <w:bookmarkEnd w:id="133"/>
+      <w:bookmarkStart w:id="136" w:name="ref-peters_detecting_2015"/>
+      <w:bookmarkEnd w:id="135"/>
       <w:r>
         <w:lastRenderedPageBreak/>
         <w:t xml:space="preserve">Peters, R. L., Groenendijk, P., Vlam, M., &amp; Zuidema, P. A. (2015). Detecting long-term growth trends using tree rings: A critical evaluation of methods. </w:t>
@@ -9306,8 +9334,8 @@
       <w:pPr>
         <w:pStyle w:val="Bibliography"/>
       </w:pPr>
-      <w:bookmarkStart w:id="135" w:name="ref-pregitzer_carbon_2004"/>
-      <w:bookmarkEnd w:id="134"/>
+      <w:bookmarkStart w:id="137" w:name="ref-pregitzer_carbon_2004"/>
+      <w:bookmarkEnd w:id="136"/>
       <w:r>
         <w:t xml:space="preserve">Pregitzer, K. S., &amp; Euskirchen, E. S. (2004). Carbon cycling and storage in world forests: Biome patterns related to forest age. </w:t>
       </w:r>
@@ -9334,8 +9362,8 @@
       <w:pPr>
         <w:pStyle w:val="Bibliography"/>
       </w:pPr>
-      <w:bookmarkStart w:id="136" w:name="ref-pretzsch_drought_2018"/>
-      <w:bookmarkEnd w:id="135"/>
+      <w:bookmarkStart w:id="138" w:name="ref-pretzsch_drought_2018"/>
+      <w:bookmarkEnd w:id="137"/>
       <w:r>
         <w:t xml:space="preserve">Pretzsch, H., Schütze, G., &amp; Biber, P. (2018). Drought can favour the growth of small in relation to tall trees in mature stands of Norway spruce and European beech. </w:t>
       </w:r>
@@ -9370,8 +9398,8 @@
       <w:pPr>
         <w:pStyle w:val="Bibliography"/>
       </w:pPr>
-      <w:bookmarkStart w:id="137" w:name="ref-rayback_dendroecological_2020"/>
-      <w:bookmarkEnd w:id="136"/>
+      <w:bookmarkStart w:id="139" w:name="ref-rayback_dendroecological_2020"/>
+      <w:bookmarkEnd w:id="138"/>
       <w:r>
         <w:t xml:space="preserve">Rayback, S. A., Duncan, J. A., Schaberg, P. G., Kosiba, A. M., Hansen, C. F., &amp; Murakami, P. F. (2020). The DendroEcological Network: A cyberinfrastructure for the storage, discovery and sharing of tree-ring and associated ecological data. </w:t>
       </w:r>
@@ -9406,8 +9434,8 @@
       <w:pPr>
         <w:pStyle w:val="Bibliography"/>
       </w:pPr>
-      <w:bookmarkStart w:id="138" w:name="ref-rejoumechain_biomass_2017"/>
-      <w:bookmarkEnd w:id="137"/>
+      <w:bookmarkStart w:id="140" w:name="ref-rejoumechain_biomass_2017"/>
+      <w:bookmarkEnd w:id="139"/>
       <w:r>
         <w:t xml:space="preserve">Réjou-Méchain, M., Tanguy, A., Piponiot, C., Chave, J., &amp; Hérault, B. (2017). Biomass: An r package for estimating above-ground biomass and its uncertainty in tropical forests. </w:t>
       </w:r>
@@ -9442,8 +9470,8 @@
       <w:pPr>
         <w:pStyle w:val="Bibliography"/>
       </w:pPr>
-      <w:bookmarkStart w:id="139" w:name="ref-rollinson_climate_2021"/>
-      <w:bookmarkEnd w:id="138"/>
+      <w:bookmarkStart w:id="141" w:name="ref-rollinson_climate_2021"/>
+      <w:bookmarkEnd w:id="140"/>
       <w:r>
         <w:t xml:space="preserve">Rollinson, C. R., Alexander, M. R., Dye, A. W., Moore, D. J. P., Pederson, N., &amp; Trouet, V. (2021). Climate sensitivity of understory trees differs from overstory trees in temperate mesic forests. </w:t>
       </w:r>
@@ -9478,8 +9506,8 @@
       <w:pPr>
         <w:pStyle w:val="Bibliography"/>
       </w:pPr>
-      <w:bookmarkStart w:id="140" w:name="ref-rossi_age-dependent_2007"/>
-      <w:bookmarkEnd w:id="139"/>
+      <w:bookmarkStart w:id="142" w:name="ref-rossi_age-dependent_2007"/>
+      <w:bookmarkEnd w:id="141"/>
       <w:r>
         <w:t xml:space="preserve">Rossi, S., Deslauriers, A., Anfodillo, T., &amp; Carrer, M. (2007). Age-dependent xylogenesis in timberline conifers. </w:t>
       </w:r>
@@ -9514,8 +9542,8 @@
       <w:pPr>
         <w:pStyle w:val="Bibliography"/>
       </w:pPr>
-      <w:bookmarkStart w:id="141" w:name="ref-sanchez-salguero_disentangling_2015"/>
-      <w:bookmarkEnd w:id="140"/>
+      <w:bookmarkStart w:id="143" w:name="ref-sanchez-salguero_disentangling_2015"/>
+      <w:bookmarkEnd w:id="142"/>
       <w:r>
         <w:t xml:space="preserve">Sánchez-Salguero, R., Linares, J. C., Camarero, J. J., Madrigal-González, J., Hevia, A., Sánchez-Miranda, Á., Ballesteros-Cánovas, J. A., Alfaro-Sánchez, R., García-Cervigón, A. I., Bigler, C., &amp; Rigling, A. (2015). Disentangling the effects of competition and climate on individual tree growth: A retrospective and dynamic approach in Scots pine. </w:t>
       </w:r>
@@ -9550,8 +9578,8 @@
       <w:pPr>
         <w:pStyle w:val="Bibliography"/>
       </w:pPr>
-      <w:bookmarkStart w:id="142" w:name="ref-schelhaas_species-specific_2018"/>
-      <w:bookmarkEnd w:id="141"/>
+      <w:bookmarkStart w:id="144" w:name="ref-schelhaas_species-specific_2018"/>
+      <w:bookmarkEnd w:id="143"/>
       <w:r>
         <w:t xml:space="preserve">Schelhaas, M.-J., Hengeveld, G. M., Heidema, N., Thürig, E., Rohner, B., Vacchiano, G., Vayreda, J., Redmond, J., Socha, J., Fridman, J., Tomter, S., Polley, H., Barreiro, S., &amp; Nabuurs, G.-J. (2018). Species-specific, pan-European diameter increment models based on data of 2.3 million trees. </w:t>
       </w:r>
@@ -9586,8 +9614,8 @@
       <w:pPr>
         <w:pStyle w:val="Bibliography"/>
       </w:pPr>
-      <w:bookmarkStart w:id="143" w:name="ref-sheil_does_2017"/>
-      <w:bookmarkEnd w:id="142"/>
+      <w:bookmarkStart w:id="145" w:name="ref-sheil_does_2017"/>
+      <w:bookmarkEnd w:id="144"/>
       <w:r>
         <w:t xml:space="preserve">Sheil, D., Eastaugh, C. S., Vlam, M., Zuidema, P. A., Groenendijk, P., van der Sleen, P., Jay, A., &amp; Vanclay, J. (2017). Does biomass growth increase in the largest trees? Flaws, fallacies and alternative analyses. </w:t>
       </w:r>
@@ -9622,8 +9650,8 @@
       <w:pPr>
         <w:pStyle w:val="Bibliography"/>
       </w:pPr>
-      <w:bookmarkStart w:id="144" w:name="ref-sniderhan_growth_2016"/>
-      <w:bookmarkEnd w:id="143"/>
+      <w:bookmarkStart w:id="146" w:name="ref-sniderhan_growth_2016"/>
+      <w:bookmarkEnd w:id="145"/>
       <w:r>
         <w:t xml:space="preserve">Sniderhan, A. E., &amp; Baltzer, J. L. (2016). Growth dynamics of black spruce ( </w:t>
       </w:r>
@@ -9677,8 +9705,8 @@
       <w:pPr>
         <w:pStyle w:val="Bibliography"/>
       </w:pPr>
-      <w:bookmarkStart w:id="145" w:name="ref-speer_fundamentals_2010"/>
-      <w:bookmarkEnd w:id="144"/>
+      <w:bookmarkStart w:id="147" w:name="ref-speer_fundamentals_2010"/>
+      <w:bookmarkEnd w:id="146"/>
       <w:r>
         <w:t xml:space="preserve">Speer, J. H. (2010). </w:t>
       </w:r>
@@ -9696,8 +9724,8 @@
       <w:pPr>
         <w:pStyle w:val="Bibliography"/>
       </w:pPr>
-      <w:bookmarkStart w:id="146" w:name="ref-stephenson_rate_2014"/>
-      <w:bookmarkEnd w:id="145"/>
+      <w:bookmarkStart w:id="148" w:name="ref-stephenson_rate_2014"/>
+      <w:bookmarkEnd w:id="147"/>
       <w:r>
         <w:t xml:space="preserve">Stephenson, N. L., Das, A. J., Condit, R., Russo, S. E., Baker, P. J., Beckman, N. G., Coomes, D. A., Lines, E. R., Morris, W. K., Rüger, N., Álvarez, E., Blundo, C., Bunyavejchewin, S., Chuyong, G., Davies, S. J., Duque, á., Ewango, C. N., Flores, O., Franklin, J. F., … Zavala, M. A. (2014). Rate of tree carbon accumulation increases continuously with tree size. </w:t>
       </w:r>
@@ -9732,8 +9760,8 @@
       <w:pPr>
         <w:pStyle w:val="Bibliography"/>
       </w:pPr>
-      <w:bookmarkStart w:id="147" w:name="ref-stokes_introduction_1968"/>
-      <w:bookmarkEnd w:id="146"/>
+      <w:bookmarkStart w:id="149" w:name="ref-stokes_introduction_1968"/>
+      <w:bookmarkEnd w:id="148"/>
       <w:r>
         <w:t xml:space="preserve">Stokes, M. A. (1968). </w:t>
       </w:r>
@@ -9751,8 +9779,8 @@
       <w:pPr>
         <w:pStyle w:val="Bibliography"/>
       </w:pPr>
-      <w:bookmarkStart w:id="148" w:name="ref-sullivan_long-term_2020"/>
-      <w:bookmarkEnd w:id="147"/>
+      <w:bookmarkStart w:id="150" w:name="ref-sullivan_long-term_2020"/>
+      <w:bookmarkEnd w:id="149"/>
       <w:r>
         <w:t xml:space="preserve">Sullivan, M. J. P., Lewis, S. L., Affum-Baffoe, K., Castilho, C., Costa, F., Sanchez, A. C., Ewango, C. E. N., Hubau, W., Marimon, B., Monteagudo-Mendoza, A., Qie, L., Sonké, B., Martinez, R. V., Baker, T. R., Brienen, R. J. W., Feldpausch, T. R., Galbraith, D., Gloor, M., Malhi, Y., … Phillips, O. L. (2020). Long-term thermal sensitivity of Earth’s tropical forests. </w:t>
       </w:r>
@@ -9787,8 +9815,8 @@
       <w:pPr>
         <w:pStyle w:val="Bibliography"/>
       </w:pPr>
-      <w:bookmarkStart w:id="149" w:name="ref-sullivan_effect_2016"/>
-      <w:bookmarkEnd w:id="148"/>
+      <w:bookmarkStart w:id="151" w:name="ref-sullivan_effect_2016"/>
+      <w:bookmarkEnd w:id="150"/>
       <w:r>
         <w:t xml:space="preserve">Sullivan, P. F., Pattison, R. R., Brownlee, A. H., Cahoon, S. M. P., &amp; Hollingsworth, T. N. (2016). Effect of tree-ring detrending method on apparent growth trends of black and white spruce in interior Alaska. </w:t>
       </w:r>
@@ -9823,8 +9851,8 @@
       <w:pPr>
         <w:pStyle w:val="Bibliography"/>
       </w:pPr>
-      <w:bookmarkStart w:id="150" w:name="ref-samonil_individual-based_2013"/>
-      <w:bookmarkEnd w:id="149"/>
+      <w:bookmarkStart w:id="152" w:name="ref-samonil_individual-based_2013"/>
+      <w:bookmarkEnd w:id="151"/>
       <w:r>
         <w:t xml:space="preserve">Šamonil, P., Doleželová, P., Vašíčková, I., Adam, D., Valtera, M., Král, K., Janík, D., &amp; Šebková, B. (2013). Individual-based approach to the detection of disturbance history through spatial scales in a natural beech-dominated forest. </w:t>
       </w:r>
@@ -9859,8 +9887,8 @@
       <w:pPr>
         <w:pStyle w:val="Bibliography"/>
       </w:pPr>
-      <w:bookmarkStart w:id="151" w:name="ref-samonil_long-term_2008"/>
-      <w:bookmarkEnd w:id="150"/>
+      <w:bookmarkStart w:id="153" w:name="ref-samonil_long-term_2008"/>
+      <w:bookmarkEnd w:id="152"/>
       <w:r>
         <w:t xml:space="preserve">Šamonil, P., &amp; Vrška, T. (2008). Long-term vegetation dynamics in the Šumava Mts. Natural spruce-fir-beech forests. </w:t>
       </w:r>
@@ -9895,8 +9923,8 @@
       <w:pPr>
         <w:pStyle w:val="Bibliography"/>
       </w:pPr>
-      <w:bookmarkStart w:id="152" w:name="ref-teets_linking_2018"/>
-      <w:bookmarkEnd w:id="151"/>
+      <w:bookmarkStart w:id="154" w:name="ref-teets_linking_2018"/>
+      <w:bookmarkEnd w:id="153"/>
       <w:r>
         <w:t xml:space="preserve">Teets, A., Fraver, S., Hollinger, D. Y., Weiskittel, A. R., Seymour, R. S., &amp; Richardson, A. D. (2018). Linking annual tree growth with eddy-flux measures of net ecosystem productivity across twenty years of observation in a mixed conifer forest. </w:t>
       </w:r>
@@ -9931,8 +9959,8 @@
       <w:pPr>
         <w:pStyle w:val="Bibliography"/>
       </w:pPr>
-      <w:bookmarkStart w:id="153" w:name="ref-teets_quantifying_2018"/>
-      <w:bookmarkEnd w:id="152"/>
+      <w:bookmarkStart w:id="155" w:name="ref-teets_quantifying_2018"/>
+      <w:bookmarkEnd w:id="154"/>
       <w:r>
         <w:t xml:space="preserve">Teets, A., Fraver, S., Weiskittel, A. R., &amp; Hollinger, D. Y. (2018). Quantifying climate-growth relationships at the stand level in a mature mixed-species conifer forest. </w:t>
       </w:r>
@@ -9967,8 +9995,8 @@
       <w:pPr>
         <w:pStyle w:val="Bibliography"/>
       </w:pPr>
-      <w:bookmarkStart w:id="154" w:name="ref-meinzer_age-related_2011"/>
-      <w:bookmarkEnd w:id="153"/>
+      <w:bookmarkStart w:id="156" w:name="ref-meinzer_age-related_2011"/>
+      <w:bookmarkEnd w:id="155"/>
       <w:r>
         <w:t xml:space="preserve">Thomas, S. C. (2011). Age-Related Changes in Tree Growth and Functional Biology: The Role of Reproduction. In F. C. Meinzer, B. Lachenbruch, &amp; T. E. Dawson (Eds.), </w:t>
       </w:r>
@@ -9994,8 +10022,8 @@
       <w:pPr>
         <w:pStyle w:val="Bibliography"/>
       </w:pPr>
-      <w:bookmarkStart w:id="155" w:name="ref-tolwinski-ward_bayesian_2013"/>
-      <w:bookmarkEnd w:id="154"/>
+      <w:bookmarkStart w:id="157" w:name="ref-tolwinski-ward_bayesian_2013"/>
+      <w:bookmarkEnd w:id="156"/>
       <w:r>
         <w:lastRenderedPageBreak/>
         <w:t xml:space="preserve">Tolwinski-Ward, S. E., Anchukaitis, K. J., &amp; Evans, M. N. (2013). Bayesian parameter estimation and interpretation for an intermediate model of tree-ring width. </w:t>
@@ -10031,8 +10059,8 @@
       <w:pPr>
         <w:pStyle w:val="Bibliography"/>
       </w:pPr>
-      <w:bookmarkStart w:id="156" w:name="ref-touchan_millennial_2011"/>
-      <w:bookmarkEnd w:id="155"/>
+      <w:bookmarkStart w:id="158" w:name="ref-touchan_millennial_2011"/>
+      <w:bookmarkEnd w:id="157"/>
       <w:r>
         <w:t xml:space="preserve">Touchan, R., Woodhouse, C. A., Meko, D. M., &amp; Allen, C. (2011). Millennial precipitation reconstruction for the Jemez Mountains, New Mexico, reveals changingb drought signal. </w:t>
       </w:r>
@@ -10067,8 +10095,8 @@
       <w:pPr>
         <w:pStyle w:val="Bibliography"/>
       </w:pPr>
-      <w:bookmarkStart w:id="157" w:name="ref-trouillier_size_2019"/>
-      <w:bookmarkEnd w:id="156"/>
+      <w:bookmarkStart w:id="159" w:name="ref-trouillier_size_2019"/>
+      <w:bookmarkEnd w:id="158"/>
       <w:r>
         <w:t xml:space="preserve">Trouillier, M., van der Maaten-Theunissen, M., Scharnweber, T., Würth, D., Burger, A., Schnittler, M., &amp; Wilmking, M. (2019). Size mattersa comparison of three methods to assess age- and size-dependent climate sensitivity of trees. </w:t>
       </w:r>
@@ -10103,8 +10131,8 @@
       <w:pPr>
         <w:pStyle w:val="Bibliography"/>
       </w:pPr>
-      <w:bookmarkStart w:id="158" w:name="ref-tumajer_increasing_2017"/>
-      <w:bookmarkEnd w:id="157"/>
+      <w:bookmarkStart w:id="160" w:name="ref-tumajer_increasing_2017"/>
+      <w:bookmarkEnd w:id="159"/>
       <w:r>
         <w:t xml:space="preserve">Tumajer, J., Altman, J., Štěpánek, P., Treml, V., Doležal, J., &amp; Cienciala, E. (2017). Increasing moisture limitation of Norway spruce in Central Europe revealed by forward modelling of tree growth in tree-ring network. </w:t>
       </w:r>
@@ -10139,8 +10167,8 @@
       <w:pPr>
         <w:pStyle w:val="Bibliography"/>
       </w:pPr>
-      <w:bookmarkStart w:id="159" w:name="ref-van_de_pol_identifying_2016"/>
-      <w:bookmarkEnd w:id="158"/>
+      <w:bookmarkStart w:id="161" w:name="ref-van_de_pol_identifying_2016"/>
+      <w:bookmarkEnd w:id="160"/>
       <w:r>
         <w:t xml:space="preserve">van de Pol, M., Bailey, L. D., McLean, N., Rijsdijk, L., Lawson, C. R., &amp; Brouwer, L. (2016). Identifying the best climatic predictors in ecology and evolution. </w:t>
       </w:r>
@@ -10175,8 +10203,8 @@
       <w:pPr>
         <w:pStyle w:val="Bibliography"/>
       </w:pPr>
-      <w:bookmarkStart w:id="160" w:name="ref-van_der_sleen_no_2015"/>
-      <w:bookmarkEnd w:id="159"/>
+      <w:bookmarkStart w:id="162" w:name="ref-van_der_sleen_no_2015"/>
+      <w:bookmarkEnd w:id="161"/>
       <w:r>
         <w:t xml:space="preserve">van der Sleen, P., Groenendijk, P., Vlam, M., Anten, N. P. R., Boom, A., Bongers, F., Pons, T. L., Terburg, G., &amp; Zuidema, P. A. (2015). No growth stimulation of tropical trees by 150 years of CO2 fertilization but water-use efficiency increased. </w:t>
       </w:r>
@@ -10211,8 +10239,8 @@
       <w:pPr>
         <w:pStyle w:val="Bibliography"/>
       </w:pPr>
-      <w:bookmarkStart w:id="161" w:name="ref-vlam_temperature_2014"/>
-      <w:bookmarkEnd w:id="160"/>
+      <w:bookmarkStart w:id="163" w:name="ref-vlam_temperature_2014"/>
+      <w:bookmarkEnd w:id="162"/>
       <w:r>
         <w:t xml:space="preserve">Vlam, M., Baker, P. J., Bunyavejchewin, S., &amp; Zuidema, P. A. (2014). Temperature and rainfall strongly drive temporal growth variation in Asian tropical forest trees. </w:t>
       </w:r>
@@ -10247,8 +10275,8 @@
       <w:pPr>
         <w:pStyle w:val="Bibliography"/>
       </w:pPr>
-      <w:bookmarkStart w:id="162" w:name="ref-voelker_historical_2006"/>
-      <w:bookmarkEnd w:id="161"/>
+      <w:bookmarkStart w:id="164" w:name="ref-voelker_historical_2006"/>
+      <w:bookmarkEnd w:id="163"/>
       <w:r>
         <w:t xml:space="preserve">Voelker, S. L., Muzika, R.-M., Guyette, R. P., &amp; Stambaugh, M. C. (2006). Historical Co2 Growth Enhancement Declines with Age in Quercus and Pinus. </w:t>
       </w:r>
@@ -10283,8 +10311,8 @@
       <w:pPr>
         <w:pStyle w:val="Bibliography"/>
       </w:pPr>
-      <w:bookmarkStart w:id="163" w:name="ref-vrska_european_2009"/>
-      <w:bookmarkEnd w:id="162"/>
+      <w:bookmarkStart w:id="165" w:name="ref-vrska_european_2009"/>
+      <w:bookmarkEnd w:id="164"/>
       <w:r>
         <w:t xml:space="preserve">Vrška, T., Adam, D., Hort, L., Kolář, T., &amp; Janík, D. (2009). European beech (Fagus sylvatica L.) And silver fir (Abies alba Mill.) Rotation in the CarpathiansA developmental cycle or a linear trend induced by man? </w:t>
       </w:r>
@@ -10319,8 +10347,8 @@
       <w:pPr>
         <w:pStyle w:val="Bibliography"/>
       </w:pPr>
-      <w:bookmarkStart w:id="164" w:name="ref-walker_integrating_2020"/>
-      <w:bookmarkEnd w:id="163"/>
+      <w:bookmarkStart w:id="166" w:name="ref-walker_integrating_2020"/>
+      <w:bookmarkEnd w:id="165"/>
       <w:r>
         <w:t xml:space="preserve">Walker, A. P., Kauwe, M. G. D., Bastos, A., Belmecheri, S., Georgiou, K., Keeling, R., McMahon, S. M., Medlyn, B. E., Moore, D. J. P., Norby, R. J., Zaehle, S., Anderson-Teixeira, K. J., Battipaglia, G., Brienen, R. J. W., Cabugao, K. G., Cailleret, M., Campbell, E., Canadell, J., Ciais, P., … Zuidema, P. A. (2020). Integrating the evidence for a terrestrial carbon sink caused by increasing atmospheric CO2. </w:t>
       </w:r>
@@ -10355,8 +10383,8 @@
       <w:pPr>
         <w:pStyle w:val="Bibliography"/>
       </w:pPr>
-      <w:bookmarkStart w:id="165" w:name="ref-williams_temperature_2013"/>
-      <w:bookmarkEnd w:id="164"/>
+      <w:bookmarkStart w:id="167" w:name="ref-williams_temperature_2013"/>
+      <w:bookmarkEnd w:id="166"/>
       <w:r>
         <w:lastRenderedPageBreak/>
         <w:t xml:space="preserve">Williams, A. P., Allen, C. D., Macalady, A. K., Griffin, D., Woodhouse, C. A., Meko, D. M., Swetnam, T. W., Rauscher, S. A., Seager, R., Grissino-Mayer, H. D., Dean, J. S., Cook, E. R., Gangodagamage, C., Cai, M., &amp; McDowell, N. G. (2013). Temperature as a potent driver of regional forest drought stress and tree mortality. </w:t>
@@ -10392,8 +10420,8 @@
       <w:pPr>
         <w:pStyle w:val="Bibliography"/>
       </w:pPr>
-      <w:bookmarkStart w:id="166" w:name="ref-wilmking_global_2020"/>
-      <w:bookmarkEnd w:id="165"/>
+      <w:bookmarkStart w:id="168" w:name="ref-wilmking_global_2020"/>
+      <w:bookmarkEnd w:id="167"/>
       <w:r>
         <w:t xml:space="preserve">Wilmking, M., Maaten-Theunissen, M. van der, Maaten, E. van der, Scharnweber, T., Buras, A., Biermann, C., Gurskaya, M., Hallinger, M., Lange, J., Shetti, R., Smiljanic, M., &amp; Trouillier, M. (2020). Global assessment of relationships between climate and tree growth. </w:t>
       </w:r>
@@ -10428,8 +10456,8 @@
       <w:pPr>
         <w:pStyle w:val="Bibliography"/>
       </w:pPr>
-      <w:bookmarkStart w:id="167" w:name="ref-wood_fast_2011"/>
-      <w:bookmarkEnd w:id="166"/>
+      <w:bookmarkStart w:id="169" w:name="ref-wood_fast_2011"/>
+      <w:bookmarkEnd w:id="168"/>
       <w:r>
         <w:t xml:space="preserve">Wood, S. N. (2011). Fast stable restricted maximum likelihood and marginal likelihood estimation of semiparametric generalized linear models: Estimation of Semiparametric Generalized Linear Models. </w:t>
       </w:r>
@@ -10464,8 +10492,8 @@
       <w:pPr>
         <w:pStyle w:val="Bibliography"/>
       </w:pPr>
-      <w:bookmarkStart w:id="168" w:name="ref-woodhouse_artificial_1999"/>
-      <w:bookmarkEnd w:id="167"/>
+      <w:bookmarkStart w:id="170" w:name="ref-woodhouse_artificial_1999"/>
+      <w:bookmarkEnd w:id="169"/>
       <w:r>
         <w:t xml:space="preserve">Woodhouse, C. A. (1999). Artificial neural networks and dendroclimatic reconstructions: An example from the Front Range, Colorado, USA: </w:t>
       </w:r>
@@ -10491,8 +10519,8 @@
       <w:pPr>
         <w:pStyle w:val="Bibliography"/>
       </w:pPr>
-      <w:bookmarkStart w:id="169" w:name="ref-zang_dendroclimatic_2013"/>
-      <w:bookmarkEnd w:id="168"/>
+      <w:bookmarkStart w:id="171" w:name="ref-zang_dendroclimatic_2013"/>
+      <w:bookmarkEnd w:id="170"/>
       <w:r>
         <w:t xml:space="preserve">Zang, C., &amp; Biondi, F. (2013). Dendroclimatic calibration in R: The bootRes package for response and correlation function analysis. </w:t>
       </w:r>
@@ -10527,8 +10555,8 @@
       <w:pPr>
         <w:pStyle w:val="Bibliography"/>
       </w:pPr>
-      <w:bookmarkStart w:id="170" w:name="ref-zang_treeclim_2015"/>
-      <w:bookmarkEnd w:id="169"/>
+      <w:bookmarkStart w:id="172" w:name="ref-zang_treeclim_2015"/>
+      <w:bookmarkEnd w:id="171"/>
       <w:r>
         <w:t xml:space="preserve">Zang, C., &amp; Biondi, F. (2015). Treeclim : An R package for the numerical calibration of proxy-climate relationships. </w:t>
       </w:r>
@@ -10563,8 +10591,8 @@
       <w:pPr>
         <w:pStyle w:val="Bibliography"/>
       </w:pPr>
-      <w:bookmarkStart w:id="171" w:name="ref-zuidema_recent_2020"/>
-      <w:bookmarkEnd w:id="170"/>
+      <w:bookmarkStart w:id="173" w:name="ref-zuidema_recent_2020"/>
+      <w:bookmarkEnd w:id="172"/>
       <w:r>
         <w:t xml:space="preserve">Zuidema, P. A., Heinrich, I., Rahman, M., Vlam, M., Zwartsenberg, S. A., &amp; Sleen, P. (2020). Recent CO </w:t>
       </w:r>
@@ -10603,9 +10631,9 @@
           <w:t>https://doi.org/10.1111/gcb.15092</w:t>
         </w:r>
       </w:hyperlink>
-      <w:bookmarkEnd w:id="58"/>
       <w:bookmarkEnd w:id="60"/>
-      <w:bookmarkEnd w:id="171"/>
+      <w:bookmarkEnd w:id="62"/>
+      <w:bookmarkEnd w:id="173"/>
     </w:p>
     <w:sectPr>
       <w:pgSz w:w="12240" w:h="15840"/>
@@ -10693,27 +10721,24 @@
         <w:annotationRef/>
       </w:r>
       <w:r>
+        <w:rPr>
+          <w:highlight w:val="yellow"/>
+        </w:rPr>
         <w:t xml:space="preserve">Consider removing – this term in the traditional </w:t>
       </w:r>
       <w:proofErr w:type="spellStart"/>
       <w:r>
+        <w:rPr>
+          <w:highlight w:val="yellow"/>
+        </w:rPr>
         <w:t>dendro</w:t>
       </w:r>
       <w:proofErr w:type="spellEnd"/>
       <w:r>
-        <w:t xml:space="preserve"> sense refers to a pre-whitened chronology, which is </w:t>
-      </w:r>
-      <w:r>
-        <w:t xml:space="preserve">not </w:t>
-      </w:r>
-      <w:r>
-        <w:t>always used</w:t>
-      </w:r>
-      <w:r>
-        <w:t xml:space="preserve"> (e.g., “residual chronologies” and “standard chronologies” (autocorrelation not removed) are produced by ARSTAN and posted on the ITRDB</w:t>
-      </w:r>
-      <w:r>
-        <w:t>.</w:t>
+        <w:rPr>
+          <w:highlight w:val="yellow"/>
+        </w:rPr>
+        <w:t xml:space="preserve"> sense refers to a pre-whitened chronology, which is not always used (e.g., “residual chronologies” and “standard chronologies” (autocorrelation not removed) are produced by ARSTAN and posted on the ITRDB.</w:t>
       </w:r>
     </w:p>
   </w:comment>
@@ -10729,11 +10754,14 @@
         <w:annotationRef/>
       </w:r>
       <w:r>
+        <w:rPr>
+          <w:highlight w:val="lightGray"/>
+        </w:rPr>
         <w:t>Add comma here, and throughout?</w:t>
       </w:r>
     </w:p>
   </w:comment>
-  <w:comment w:id="25" w:author="Margolis, Ellis Q" w:date="2021-03-01T13:01:00Z" w:initials="MEQ">
+  <w:comment w:id="24" w:author="Teixeira, Kristina A." w:date="2021-03-10T11:26:00Z" w:initials="TKA">
     <w:p>
       <w:pPr>
         <w:pStyle w:val="CommentText"/>
@@ -10745,6 +10773,30 @@
         <w:annotationRef/>
       </w:r>
       <w:r>
+        <w:t xml:space="preserve">Don’t know how to do in </w:t>
+      </w:r>
+      <w:proofErr w:type="spellStart"/>
+      <w:r>
+        <w:t>Rmd</w:t>
+      </w:r>
+      <w:proofErr w:type="spellEnd"/>
+      <w:r>
+        <w:t>, will try to get them all at the proofs stage.</w:t>
+      </w:r>
+    </w:p>
+  </w:comment>
+  <w:comment w:id="26" w:author="Margolis, Ellis Q" w:date="2021-03-01T13:01:00Z" w:initials="MEQ">
+    <w:p>
+      <w:pPr>
+        <w:pStyle w:val="CommentText"/>
+      </w:pPr>
+      <w:r>
+        <w:rPr>
+          <w:rStyle w:val="CommentReference"/>
+        </w:rPr>
+        <w:annotationRef/>
+      </w:r>
+      <w:r>
         <w:rPr>
           <w:highlight w:val="yellow"/>
         </w:rPr>
@@ -10755,7 +10807,7 @@
       </w:r>
     </w:p>
   </w:comment>
-  <w:comment w:id="26" w:author="Margolis, Ellis Q" w:date="2021-03-01T13:03:00Z" w:initials="MEQ">
+  <w:comment w:id="27" w:author="Margolis, Ellis Q" w:date="2021-03-01T13:03:00Z" w:initials="MEQ">
     <w:p>
       <w:pPr>
         <w:pStyle w:val="CommentText"/>
@@ -10767,11 +10819,14 @@
         <w:annotationRef/>
       </w:r>
       <w:r>
+        <w:rPr>
+          <w:highlight w:val="lightGray"/>
+        </w:rPr>
         <w:t>Park Williams’ 2013 Nature Climate Change paper seems possibly relevant here, since VPD captures both temp and moisture</w:t>
       </w:r>
     </w:p>
   </w:comment>
-  <w:comment w:id="27" w:author="Margolis, Ellis Q" w:date="2021-03-01T13:12:00Z" w:initials="MEQ">
+  <w:comment w:id="28" w:author="Teixeira, Kristina A." w:date="2021-03-10T11:32:00Z" w:initials="TKA">
     <w:p>
       <w:pPr>
         <w:pStyle w:val="CommentText"/>
@@ -10783,11 +10838,30 @@
         <w:annotationRef/>
       </w:r>
       <w:r>
+        <w:t>VPD doesn’t allow them to operate at different time scales.</w:t>
+      </w:r>
+    </w:p>
+  </w:comment>
+  <w:comment w:id="29" w:author="Margolis, Ellis Q" w:date="2021-03-01T13:12:00Z" w:initials="MEQ">
+    <w:p>
+      <w:pPr>
+        <w:pStyle w:val="CommentText"/>
+      </w:pPr>
+      <w:r>
+        <w:rPr>
+          <w:rStyle w:val="CommentReference"/>
+        </w:rPr>
+        <w:annotationRef/>
+      </w:r>
+      <w:r>
+        <w:rPr>
+          <w:highlight w:val="yellow"/>
+        </w:rPr>
         <w:t>time?</w:t>
       </w:r>
     </w:p>
   </w:comment>
-  <w:comment w:id="29" w:author="Margolis, Ellis Q" w:date="2021-03-01T13:18:00Z" w:initials="MEQ">
+  <w:comment w:id="31" w:author="Margolis, Ellis Q" w:date="2021-03-01T13:18:00Z" w:initials="MEQ">
     <w:p>
       <w:pPr>
         <w:pStyle w:val="CommentText"/>
@@ -10799,19 +10873,28 @@
         <w:annotationRef/>
       </w:r>
       <w:r>
+        <w:rPr>
+          <w:highlight w:val="yellow"/>
+        </w:rPr>
         <w:t xml:space="preserve">Stokes &amp; </w:t>
       </w:r>
       <w:proofErr w:type="gramStart"/>
       <w:r>
+        <w:rPr>
+          <w:highlight w:val="yellow"/>
+        </w:rPr>
         <w:t>Smiley  -</w:t>
       </w:r>
       <w:proofErr w:type="gramEnd"/>
       <w:r>
+        <w:rPr>
+          <w:highlight w:val="yellow"/>
+        </w:rPr>
         <w:t xml:space="preserve"> T.L. Smiley missing from lit cited, too.</w:t>
       </w:r>
     </w:p>
   </w:comment>
-  <w:comment w:id="39" w:author="Margolis, Ellis Q" w:date="2021-03-01T17:12:00Z" w:initials="MEQ">
+  <w:comment w:id="41" w:author="Margolis, Ellis Q" w:date="2021-03-01T17:12:00Z" w:initials="MEQ">
     <w:p>
       <w:pPr>
         <w:pStyle w:val="CommentText"/>
@@ -10823,11 +10906,17 @@
         <w:annotationRef/>
       </w:r>
       <w:r>
-        <w:t xml:space="preserve">For me, this raises the question about differences between the 2 approaches, and which is better (for whatever question one might ask)? It might be worth stating why the tree-level analysis is better for analyses of forest productivity. </w:t>
+        <w:rPr>
+          <w:highlight w:val="yellow"/>
+        </w:rPr>
+        <w:t>For me, this raises the question about differences between the 2 approaches, and which is better (for whatever question one might ask)? It might be worth stating why the tree-level analysis is better for analyses of forest productivity.</w:t>
+      </w:r>
+      <w:r>
+        <w:t xml:space="preserve"> </w:t>
       </w:r>
     </w:p>
   </w:comment>
-  <w:comment w:id="41" w:author="Margolis, Ellis Q" w:date="2021-03-01T17:18:00Z" w:initials="MEQ">
+  <w:comment w:id="43" w:author="Margolis, Ellis Q" w:date="2021-03-01T17:18:00Z" w:initials="MEQ">
     <w:p>
       <w:pPr>
         <w:pStyle w:val="CommentText"/>
@@ -10839,29 +10928,17 @@
         <w:annotationRef/>
       </w:r>
       <w:r>
-        <w:t>If this paragraph is kept, i</w:t>
-      </w:r>
-      <w:r>
-        <w:t xml:space="preserve">t’s </w:t>
-      </w:r>
-      <w:r>
-        <w:t xml:space="preserve">probably worth stating the benefit of </w:t>
-      </w:r>
-      <w:r>
-        <w:t>pool</w:t>
-      </w:r>
-      <w:r>
-        <w:t>ing</w:t>
-      </w:r>
-      <w:r>
-        <w:t xml:space="preserve"> species</w:t>
-      </w:r>
-      <w:r>
-        <w:t xml:space="preserve"> at a site. </w:t>
+        <w:rPr>
+          <w:highlight w:val="yellow"/>
+        </w:rPr>
+        <w:t>If this paragraph is kept, it’s probably worth stating the benefit of pooling species at a site.</w:t>
+      </w:r>
+      <w:r>
+        <w:t xml:space="preserve"> </w:t>
       </w:r>
     </w:p>
   </w:comment>
-  <w:comment w:id="43" w:author="Margolis, Ellis Q" w:date="2021-03-01T18:39:00Z" w:initials="MEQ">
+  <w:comment w:id="45" w:author="Margolis, Ellis Q" w:date="2021-03-01T18:39:00Z" w:initials="MEQ">
     <w:p>
       <w:pPr>
         <w:pStyle w:val="CommentText"/>
@@ -10876,87 +10953,63 @@
         <w:rPr>
           <w:highlight w:val="yellow"/>
         </w:rPr>
-        <w:t>Decline in what? Growth (rate</w:t>
+        <w:t>Decline in what? Growth (rate?), I assume.</w:t>
+      </w:r>
+    </w:p>
+  </w:comment>
+  <w:comment w:id="51" w:author="Margolis, Ellis Q" w:date="2021-03-01T18:51:00Z" w:initials="MEQ">
+    <w:p>
+      <w:pPr>
+        <w:pStyle w:val="CommentText"/>
+      </w:pPr>
+      <w:r>
+        <w:rPr>
+          <w:rStyle w:val="CommentReference"/>
+        </w:rPr>
+        <w:annotationRef/>
       </w:r>
       <w:r>
         <w:rPr>
           <w:highlight w:val="yellow"/>
         </w:rPr>
+        <w:t>Add?  “warming and”</w:t>
+      </w:r>
+      <w:r>
+        <w:t xml:space="preserve"> </w:t>
+      </w:r>
+    </w:p>
+    <w:p>
+      <w:pPr>
+        <w:pStyle w:val="CommentText"/>
+      </w:pPr>
+    </w:p>
+    <w:p>
+      <w:pPr>
+        <w:pStyle w:val="CommentText"/>
+      </w:pPr>
+      <w:r>
+        <w:rPr>
+          <w:highlight w:val="yellow"/>
+        </w:rPr>
+        <w:t xml:space="preserve">But isn’t this captured with the negative relationship with temp and positive relationship with </w:t>
+      </w:r>
+      <w:proofErr w:type="spellStart"/>
+      <w:r>
+        <w:rPr>
+          <w:highlight w:val="yellow"/>
+        </w:rPr>
+        <w:t>precip</w:t>
+      </w:r>
+      <w:proofErr w:type="spellEnd"/>
+      <w:r>
+        <w:rPr>
+          <w:highlight w:val="yellow"/>
+        </w:rPr>
         <w:t>?</w:t>
       </w:r>
-      <w:r>
-        <w:rPr>
-          <w:highlight w:val="yellow"/>
-        </w:rPr>
-        <w:t>), I assume.</w:t>
-      </w:r>
     </w:p>
   </w:comment>
-  <w:comment w:id="49" w:author="Margolis, Ellis Q" w:date="2021-03-01T18:51:00Z" w:initials="MEQ">
-    <w:p>
-      <w:pPr>
-        <w:pStyle w:val="CommentText"/>
-      </w:pPr>
-      <w:r>
-        <w:rPr>
-          <w:rStyle w:val="CommentReference"/>
-        </w:rPr>
-        <w:annotationRef/>
-      </w:r>
-      <w:r>
-        <w:rPr>
-          <w:highlight w:val="yellow"/>
-        </w:rPr>
-        <w:t>Add?  “</w:t>
-      </w:r>
-      <w:r>
-        <w:rPr>
-          <w:highlight w:val="yellow"/>
-        </w:rPr>
-        <w:t>warming and</w:t>
-      </w:r>
-      <w:r>
-        <w:rPr>
-          <w:highlight w:val="yellow"/>
-        </w:rPr>
-        <w:t>”</w:t>
-      </w:r>
-      <w:r>
-        <w:t xml:space="preserve"> </w:t>
-      </w:r>
-    </w:p>
-    <w:p>
-      <w:pPr>
-        <w:pStyle w:val="CommentText"/>
-      </w:pPr>
-    </w:p>
-    <w:p>
-      <w:pPr>
-        <w:pStyle w:val="CommentText"/>
-      </w:pPr>
-      <w:r>
-        <w:rPr>
-          <w:highlight w:val="yellow"/>
-        </w:rPr>
-        <w:t xml:space="preserve">But isn’t this captured with the negative relationship with temp and positive relationship with </w:t>
-      </w:r>
-      <w:proofErr w:type="spellStart"/>
-      <w:r>
-        <w:rPr>
-          <w:highlight w:val="yellow"/>
-        </w:rPr>
-        <w:t>precip</w:t>
-      </w:r>
-      <w:proofErr w:type="spellEnd"/>
-      <w:r>
-        <w:rPr>
-          <w:highlight w:val="yellow"/>
-        </w:rPr>
-        <w:t>?</w:t>
-      </w:r>
-    </w:p>
-  </w:comment>
-  <w:comment w:id="50" w:author="Teixeira, Kristina A." w:date="2021-03-10T06:24:00Z" w:initials="TKA">
+  <w:comment w:id="52" w:author="Teixeira, Kristina A." w:date="2021-03-10T06:24:00Z" w:initials="TKA">
     <w:p>
       <w:pPr>
         <w:pStyle w:val="CommentText"/>
@@ -10980,8 +11033,10 @@
   <w15:commentEx w15:paraId="75B35CFB" w15:done="0"/>
   <w15:commentEx w15:paraId="4586E2F9" w15:done="0"/>
   <w15:commentEx w15:paraId="119FF526" w15:done="0"/>
+  <w15:commentEx w15:paraId="63925F7A" w15:paraIdParent="119FF526" w15:done="0"/>
   <w15:commentEx w15:paraId="6D87655D" w15:done="0"/>
   <w15:commentEx w15:paraId="6C16B21A" w15:done="0"/>
+  <w15:commentEx w15:paraId="7B40D9C8" w15:paraIdParent="6C16B21A" w15:done="0"/>
   <w15:commentEx w15:paraId="211A9FB4" w15:done="0"/>
   <w15:commentEx w15:paraId="28D0DB6C" w15:done="0"/>
   <w15:commentEx w15:paraId="49AEAC0B" w15:done="0"/>
@@ -10997,8 +11052,10 @@
   <w16cex:commentExtensible w16cex:durableId="23E75E7A" w16cex:dateUtc="2021-03-01T19:37:00Z"/>
   <w16cex:commentExtensible w16cex:durableId="23E75DD7" w16cex:dateUtc="2021-03-01T19:34:00Z"/>
   <w16cex:commentExtensible w16cex:durableId="23E768C5" w16cex:dateUtc="2021-03-01T20:21:00Z"/>
+  <w16cex:commentExtensible w16cex:durableId="23F32B74" w16cex:dateUtc="2021-03-10T16:26:00Z"/>
   <w16cex:commentExtensible w16cex:durableId="23E7641F" w16cex:dateUtc="2021-03-01T20:01:00Z"/>
   <w16cex:commentExtensible w16cex:durableId="23E7648A" w16cex:dateUtc="2021-03-01T20:03:00Z"/>
+  <w16cex:commentExtensible w16cex:durableId="23F32CB4" w16cex:dateUtc="2021-03-10T16:32:00Z"/>
   <w16cex:commentExtensible w16cex:durableId="23E766CC" w16cex:dateUtc="2021-03-01T20:12:00Z"/>
   <w16cex:commentExtensible w16cex:durableId="23E7680F" w16cex:dateUtc="2021-03-01T20:18:00Z"/>
   <w16cex:commentExtensible w16cex:durableId="23E79EE9" w16cex:dateUtc="2021-03-02T00:12:00Z"/>
@@ -11014,8 +11071,10 @@
   <w16cid:commentId w16cid:paraId="75B35CFB" w16cid:durableId="23E75E7A"/>
   <w16cid:commentId w16cid:paraId="4586E2F9" w16cid:durableId="23E75DD7"/>
   <w16cid:commentId w16cid:paraId="119FF526" w16cid:durableId="23E768C5"/>
+  <w16cid:commentId w16cid:paraId="63925F7A" w16cid:durableId="23F32B74"/>
   <w16cid:commentId w16cid:paraId="6D87655D" w16cid:durableId="23E7641F"/>
   <w16cid:commentId w16cid:paraId="6C16B21A" w16cid:durableId="23E7648A"/>
+  <w16cid:commentId w16cid:paraId="7B40D9C8" w16cid:durableId="23F32CB4"/>
   <w16cid:commentId w16cid:paraId="211A9FB4" w16cid:durableId="23E766CC"/>
   <w16cid:commentId w16cid:paraId="28D0DB6C" w16cid:durableId="23E7680F"/>
   <w16cid:commentId w16cid:paraId="49AEAC0B" w16cid:durableId="23E79EE9"/>

</xml_diff>